<commit_message>
Completed Test Case 21
</commit_message>
<xml_diff>
--- a/Test Cases/TestCase0021.docx
+++ b/Test Cases/TestCase0021.docx
@@ -66,22 +66,40 @@
           <w:sz w:val="26"/>
           <w:szCs w:val="26"/>
         </w:rPr>
-        <w:t xml:space="preserve"> VirtuCards</w:t>
-      </w:r>
+        <w:t xml:space="preserve"> </w:t>
+      </w:r>
+      <w:proofErr w:type="spellStart"/>
       <w:r>
         <w:rPr>
           <w:sz w:val="26"/>
           <w:szCs w:val="26"/>
         </w:rPr>
-        <w:t>Client</w:t>
+        <w:t>VirtuCards</w:t>
       </w:r>
       <w:r>
         <w:rPr>
           <w:sz w:val="26"/>
           <w:szCs w:val="26"/>
         </w:rPr>
-        <w:t xml:space="preserve"> &amp; VirtuCardsHost</w:t>
-      </w:r>
+        <w:t>Client</w:t>
+      </w:r>
+      <w:proofErr w:type="spellEnd"/>
+      <w:r>
+        <w:rPr>
+          <w:sz w:val="26"/>
+          <w:szCs w:val="26"/>
+        </w:rPr>
+        <w:t xml:space="preserve"> &amp; </w:t>
+      </w:r>
+      <w:proofErr w:type="spellStart"/>
+      <w:r>
+        <w:rPr>
+          <w:sz w:val="26"/>
+          <w:szCs w:val="26"/>
+        </w:rPr>
+        <w:t>VirtuCardsHost</w:t>
+      </w:r>
+      <w:proofErr w:type="spellEnd"/>
     </w:p>
     <w:p>
       <w:pPr>
@@ -615,15 +633,7 @@
           <w:sz w:val="24"/>
           <w:szCs w:val="24"/>
         </w:rPr>
-        <w:t xml:space="preserve">Repeat the steps for the VirtuCard Client on a second device, using the following credentials: </w:t>
-      </w:r>
-      <w:r>
-        <w:rPr>
-          <w:rFonts w:ascii="Arial" w:hAnsi="Arial" w:cs="Arial"/>
-          <w:sz w:val="24"/>
-          <w:szCs w:val="24"/>
-        </w:rPr>
-        <w:t>email: “virtucards03@gmail.com”, password: “Testing3” and username: “Testing0003”.</w:t>
+        <w:t>Repeat the steps for the VirtuCard Client on a second device, using the following credentials: email: “virtucards03@gmail.com”, password: “Testing3” and username: “Testing0003”.</w:t>
       </w:r>
       <w:r>
         <w:rPr>
@@ -699,7 +709,25 @@
           <w:sz w:val="24"/>
           <w:szCs w:val="24"/>
         </w:rPr>
-        <w:t>Since Go Fish requires atleast two players, the Start Game Button is only enabled when there is two people present in the game. Upon starting the game, a played card deck is not shown in the main screen, since it is not required for a Go Fish game.</w:t>
+        <w:t xml:space="preserve">Since Go Fish requires </w:t>
+      </w:r>
+      <w:proofErr w:type="spellStart"/>
+      <w:r>
+        <w:rPr>
+          <w:rFonts w:ascii="Arial" w:hAnsi="Arial" w:cs="Arial"/>
+          <w:sz w:val="24"/>
+          <w:szCs w:val="24"/>
+        </w:rPr>
+        <w:t>atleast</w:t>
+      </w:r>
+      <w:proofErr w:type="spellEnd"/>
+      <w:r>
+        <w:rPr>
+          <w:rFonts w:ascii="Arial" w:hAnsi="Arial" w:cs="Arial"/>
+          <w:sz w:val="24"/>
+          <w:szCs w:val="24"/>
+        </w:rPr>
+        <w:t xml:space="preserve"> two players, the Start Game Button is only enabled when there is two people present in the game. Upon starting the game, a played card deck is not shown in the main screen, since it is not required for a Go Fish game.</w:t>
       </w:r>
     </w:p>
     <w:p>
@@ -1158,31 +1186,15 @@
           <w:sz w:val="24"/>
           <w:szCs w:val="24"/>
         </w:rPr>
-        <w:t xml:space="preserve">Repeat the steps for the VirtuCard Client on a </w:t>
-      </w:r>
-      <w:r>
-        <w:rPr>
-          <w:rFonts w:ascii="Arial" w:hAnsi="Arial" w:cs="Arial"/>
-          <w:sz w:val="24"/>
-          <w:szCs w:val="24"/>
-        </w:rPr>
-        <w:t xml:space="preserve">third </w:t>
-      </w:r>
-      <w:r>
-        <w:rPr>
-          <w:rFonts w:ascii="Arial" w:hAnsi="Arial" w:cs="Arial"/>
-          <w:sz w:val="24"/>
-          <w:szCs w:val="24"/>
-        </w:rPr>
-        <w:t>device, using the following credentials: email: “virtucards03@gmail.com”, password: “Testing3” and username: “Testing0003”.</w:t>
-      </w:r>
-      <w:r>
-        <w:rPr>
-          <w:rFonts w:ascii="Arial" w:hAnsi="Arial" w:cs="Arial"/>
-          <w:sz w:val="24"/>
-          <w:szCs w:val="24"/>
-        </w:rPr>
-        <w:tab/>
+        <w:t xml:space="preserve">Repeat the steps for the VirtuCard Client on a third device, </w:t>
+      </w:r>
+      <w:r>
+        <w:rPr>
+          <w:rFonts w:ascii="Arial" w:hAnsi="Arial" w:cs="Arial"/>
+          <w:sz w:val="24"/>
+          <w:szCs w:val="24"/>
+        </w:rPr>
+        <w:t>signing in anonymously this time.</w:t>
       </w:r>
     </w:p>
     <w:p>
@@ -1256,55 +1268,7 @@
           <w:sz w:val="24"/>
           <w:szCs w:val="24"/>
         </w:rPr>
-        <w:t xml:space="preserve">As the first turn player, find a card </w:t>
-      </w:r>
-      <w:r>
-        <w:rPr>
-          <w:rFonts w:ascii="Arial" w:hAnsi="Arial" w:cs="Arial"/>
-          <w:sz w:val="24"/>
-          <w:szCs w:val="24"/>
-        </w:rPr>
-        <w:t>you have but another player doesn’t</w:t>
-      </w:r>
-      <w:r>
-        <w:rPr>
-          <w:rFonts w:ascii="Arial" w:hAnsi="Arial" w:cs="Arial"/>
-          <w:sz w:val="24"/>
-          <w:szCs w:val="24"/>
-        </w:rPr>
-        <w:t xml:space="preserve">, </w:t>
-      </w:r>
-      <w:r>
-        <w:rPr>
-          <w:rFonts w:ascii="Arial" w:hAnsi="Arial" w:cs="Arial"/>
-          <w:sz w:val="24"/>
-          <w:szCs w:val="24"/>
-        </w:rPr>
-        <w:t xml:space="preserve">attempt to </w:t>
-      </w:r>
-      <w:r>
-        <w:rPr>
-          <w:rFonts w:ascii="Arial" w:hAnsi="Arial" w:cs="Arial"/>
-          <w:sz w:val="24"/>
-          <w:szCs w:val="24"/>
-        </w:rPr>
-        <w:t>draw that card</w:t>
-      </w:r>
-      <w:r>
-        <w:rPr>
-          <w:rFonts w:ascii="Arial" w:hAnsi="Arial" w:cs="Arial"/>
-          <w:sz w:val="24"/>
-          <w:szCs w:val="24"/>
-        </w:rPr>
-        <w:t xml:space="preserve"> </w:t>
-      </w:r>
-      <w:r>
-        <w:rPr>
-          <w:rFonts w:ascii="Arial" w:hAnsi="Arial" w:cs="Arial"/>
-          <w:sz w:val="24"/>
-          <w:szCs w:val="24"/>
-        </w:rPr>
-        <w:t>from that player.</w:t>
+        <w:t>As the first turn player, find a card you have but another player doesn’t, attempt to draw that card from that player.</w:t>
       </w:r>
     </w:p>
     <w:p>
@@ -1429,7 +1393,7 @@
         <w:pStyle w:val="ListParagraph"/>
         <w:numPr>
           <w:ilvl w:val="0"/>
-          <w:numId w:val="15"/>
+          <w:numId w:val="18"/>
         </w:numPr>
         <w:rPr>
           <w:rFonts w:ascii="Arial" w:hAnsi="Arial" w:cs="Arial"/>
@@ -1461,21 +1425,13 @@
         </w:rPr>
         <w:t xml:space="preserve"> application</w:t>
       </w:r>
-      <w:r>
-        <w:rPr>
-          <w:rFonts w:ascii="Arial" w:hAnsi="Arial" w:cs="Arial"/>
-          <w:sz w:val="24"/>
-          <w:szCs w:val="24"/>
-        </w:rPr>
-        <w:t xml:space="preserve"> on a device</w:t>
-      </w:r>
-    </w:p>
-    <w:p>
-      <w:pPr>
-        <w:pStyle w:val="ListParagraph"/>
-        <w:numPr>
-          <w:ilvl w:val="0"/>
-          <w:numId w:val="15"/>
+    </w:p>
+    <w:p>
+      <w:pPr>
+        <w:pStyle w:val="ListParagraph"/>
+        <w:numPr>
+          <w:ilvl w:val="0"/>
+          <w:numId w:val="18"/>
         </w:numPr>
         <w:rPr>
           <w:rFonts w:ascii="Arial" w:hAnsi="Arial" w:cs="Arial"/>
@@ -1497,7 +1453,7 @@
         <w:pStyle w:val="ListParagraph"/>
         <w:numPr>
           <w:ilvl w:val="0"/>
-          <w:numId w:val="15"/>
+          <w:numId w:val="18"/>
         </w:numPr>
         <w:rPr>
           <w:rFonts w:ascii="Arial" w:hAnsi="Arial" w:cs="Arial"/>
@@ -1528,7 +1484,7 @@
         <w:pStyle w:val="ListParagraph"/>
         <w:numPr>
           <w:ilvl w:val="0"/>
-          <w:numId w:val="15"/>
+          <w:numId w:val="18"/>
         </w:numPr>
         <w:rPr>
           <w:rFonts w:ascii="Arial" w:hAnsi="Arial" w:cs="Arial"/>
@@ -1551,7 +1507,7 @@
         <w:pStyle w:val="ListParagraph"/>
         <w:numPr>
           <w:ilvl w:val="0"/>
-          <w:numId w:val="15"/>
+          <w:numId w:val="18"/>
         </w:numPr>
         <w:rPr>
           <w:rFonts w:ascii="Arial" w:hAnsi="Arial" w:cs="Arial"/>
@@ -1574,7 +1530,7 @@
         <w:pStyle w:val="ListParagraph"/>
         <w:numPr>
           <w:ilvl w:val="0"/>
-          <w:numId w:val="15"/>
+          <w:numId w:val="18"/>
         </w:numPr>
         <w:rPr>
           <w:rFonts w:ascii="Arial" w:hAnsi="Arial" w:cs="Arial"/>
@@ -1597,7 +1553,7 @@
         <w:pStyle w:val="ListParagraph"/>
         <w:numPr>
           <w:ilvl w:val="0"/>
-          <w:numId w:val="15"/>
+          <w:numId w:val="18"/>
         </w:numPr>
         <w:rPr>
           <w:rFonts w:ascii="Arial" w:hAnsi="Arial" w:cs="Arial"/>
@@ -1619,7 +1575,7 @@
         <w:pStyle w:val="ListParagraph"/>
         <w:numPr>
           <w:ilvl w:val="0"/>
-          <w:numId w:val="15"/>
+          <w:numId w:val="18"/>
         </w:numPr>
         <w:rPr>
           <w:rFonts w:ascii="Arial" w:hAnsi="Arial" w:cs="Arial"/>
@@ -1641,7 +1597,7 @@
         <w:pStyle w:val="ListParagraph"/>
         <w:numPr>
           <w:ilvl w:val="0"/>
-          <w:numId w:val="15"/>
+          <w:numId w:val="18"/>
         </w:numPr>
         <w:rPr>
           <w:rFonts w:ascii="Arial" w:hAnsi="Arial" w:cs="Arial"/>
@@ -1663,7 +1619,7 @@
         <w:pStyle w:val="ListParagraph"/>
         <w:numPr>
           <w:ilvl w:val="0"/>
-          <w:numId w:val="15"/>
+          <w:numId w:val="18"/>
         </w:numPr>
         <w:rPr>
           <w:rFonts w:ascii="Arial" w:hAnsi="Arial" w:cs="Arial"/>
@@ -1685,29 +1641,67 @@
         <w:pStyle w:val="ListParagraph"/>
         <w:numPr>
           <w:ilvl w:val="0"/>
-          <w:numId w:val="15"/>
-        </w:numPr>
-        <w:rPr>
-          <w:rFonts w:ascii="Arial" w:hAnsi="Arial" w:cs="Arial"/>
-          <w:sz w:val="24"/>
-          <w:szCs w:val="24"/>
-        </w:rPr>
-      </w:pPr>
-      <w:r>
-        <w:rPr>
-          <w:rFonts w:ascii="Arial" w:hAnsi="Arial" w:cs="Arial"/>
-          <w:sz w:val="24"/>
-          <w:szCs w:val="24"/>
-        </w:rPr>
-        <w:t>Press the Create Game button, ensuring the drop down is kept at TestGame</w:t>
-      </w:r>
-    </w:p>
-    <w:p>
-      <w:pPr>
-        <w:pStyle w:val="ListParagraph"/>
-        <w:numPr>
-          <w:ilvl w:val="0"/>
-          <w:numId w:val="15"/>
+          <w:numId w:val="18"/>
+        </w:numPr>
+        <w:rPr>
+          <w:rFonts w:ascii="Arial" w:hAnsi="Arial" w:cs="Arial"/>
+          <w:sz w:val="24"/>
+          <w:szCs w:val="24"/>
+        </w:rPr>
+      </w:pPr>
+      <w:r>
+        <w:rPr>
+          <w:rFonts w:ascii="Arial" w:hAnsi="Arial" w:cs="Arial"/>
+          <w:sz w:val="24"/>
+          <w:szCs w:val="24"/>
+        </w:rPr>
+        <w:t>Select from the drop down “</w:t>
+      </w:r>
+      <w:r>
+        <w:rPr>
+          <w:rFonts w:ascii="Arial" w:hAnsi="Arial" w:cs="Arial"/>
+          <w:sz w:val="24"/>
+          <w:szCs w:val="24"/>
+        </w:rPr>
+        <w:t>War</w:t>
+      </w:r>
+      <w:r>
+        <w:rPr>
+          <w:rFonts w:ascii="Arial" w:hAnsi="Arial" w:cs="Arial"/>
+          <w:sz w:val="24"/>
+          <w:szCs w:val="24"/>
+        </w:rPr>
+        <w:t>”</w:t>
+      </w:r>
+    </w:p>
+    <w:p>
+      <w:pPr>
+        <w:pStyle w:val="ListParagraph"/>
+        <w:numPr>
+          <w:ilvl w:val="0"/>
+          <w:numId w:val="18"/>
+        </w:numPr>
+        <w:rPr>
+          <w:rFonts w:ascii="Arial" w:hAnsi="Arial" w:cs="Arial"/>
+          <w:sz w:val="24"/>
+          <w:szCs w:val="24"/>
+        </w:rPr>
+      </w:pPr>
+      <w:r>
+        <w:rPr>
+          <w:rFonts w:ascii="Arial" w:hAnsi="Arial" w:cs="Arial"/>
+          <w:sz w:val="24"/>
+          <w:szCs w:val="24"/>
+        </w:rPr>
+        <w:t>Press the Create Game button</w:t>
+      </w:r>
+    </w:p>
+    <w:p>
+      <w:pPr>
+        <w:pStyle w:val="ListParagraph"/>
+        <w:numPr>
+          <w:ilvl w:val="0"/>
+          <w:numId w:val="18"/>
         </w:numPr>
         <w:rPr>
           <w:rFonts w:ascii="Arial" w:hAnsi="Arial" w:cs="Arial"/>
@@ -1729,7 +1723,7 @@
         <w:pStyle w:val="ListParagraph"/>
         <w:numPr>
           <w:ilvl w:val="0"/>
-          <w:numId w:val="15"/>
+          <w:numId w:val="18"/>
         </w:numPr>
         <w:rPr>
           <w:rFonts w:ascii="Arial" w:hAnsi="Arial" w:cs="Arial"/>
@@ -1751,7 +1745,7 @@
         <w:pStyle w:val="ListParagraph"/>
         <w:numPr>
           <w:ilvl w:val="0"/>
-          <w:numId w:val="15"/>
+          <w:numId w:val="18"/>
         </w:numPr>
         <w:rPr>
           <w:rFonts w:ascii="Arial" w:hAnsi="Arial" w:cs="Arial"/>
@@ -1773,127 +1767,51 @@
         <w:pStyle w:val="ListParagraph"/>
         <w:numPr>
           <w:ilvl w:val="0"/>
-          <w:numId w:val="15"/>
-        </w:numPr>
-        <w:rPr>
-          <w:rFonts w:ascii="Arial" w:hAnsi="Arial" w:cs="Arial"/>
-          <w:sz w:val="24"/>
-          <w:szCs w:val="24"/>
-        </w:rPr>
-      </w:pPr>
-      <w:r>
-        <w:rPr>
-          <w:rFonts w:ascii="Arial" w:hAnsi="Arial" w:cs="Arial"/>
-          <w:sz w:val="24"/>
-          <w:szCs w:val="24"/>
-        </w:rPr>
-        <w:t>Repeat steps 1-13 to login on a second device, but with the email</w:t>
-      </w:r>
-      <w:r>
-        <w:rPr>
-          <w:rFonts w:ascii="Arial" w:hAnsi="Arial" w:cs="Arial"/>
-          <w:sz w:val="24"/>
-          <w:szCs w:val="24"/>
-        </w:rPr>
-        <w:t>:</w:t>
-      </w:r>
-      <w:r>
-        <w:rPr>
-          <w:rFonts w:ascii="Arial" w:hAnsi="Arial" w:cs="Arial"/>
-          <w:sz w:val="24"/>
-          <w:szCs w:val="24"/>
-        </w:rPr>
-        <w:t xml:space="preserve"> “virtucards03@gmail.com”, password: “Testing3” and username: “Testing0003”. </w:t>
-      </w:r>
-    </w:p>
-    <w:p>
-      <w:pPr>
-        <w:pStyle w:val="ListParagraph"/>
-        <w:numPr>
-          <w:ilvl w:val="0"/>
-          <w:numId w:val="15"/>
-        </w:numPr>
-        <w:rPr>
-          <w:rFonts w:ascii="Arial" w:hAnsi="Arial" w:cs="Arial"/>
-          <w:sz w:val="24"/>
-          <w:szCs w:val="24"/>
-        </w:rPr>
-      </w:pPr>
-      <w:r>
-        <w:rPr>
-          <w:rFonts w:ascii="Arial" w:hAnsi="Arial" w:cs="Arial"/>
-          <w:sz w:val="24"/>
-          <w:szCs w:val="24"/>
-        </w:rPr>
-        <w:t>Press the Start Game button on the host.</w:t>
-      </w:r>
-    </w:p>
-    <w:p>
-      <w:pPr>
-        <w:pStyle w:val="ListParagraph"/>
-        <w:numPr>
-          <w:ilvl w:val="0"/>
-          <w:numId w:val="15"/>
-        </w:numPr>
-        <w:rPr>
-          <w:rFonts w:ascii="Arial" w:hAnsi="Arial" w:cs="Arial"/>
-          <w:sz w:val="24"/>
-          <w:szCs w:val="24"/>
-        </w:rPr>
-      </w:pPr>
-      <w:r>
-        <w:rPr>
-          <w:rFonts w:ascii="Arial" w:hAnsi="Arial" w:cs="Arial"/>
-          <w:sz w:val="24"/>
-          <w:szCs w:val="24"/>
-        </w:rPr>
-        <w:t>After the game initializes on</w:t>
-      </w:r>
-      <w:r>
-        <w:rPr>
-          <w:rFonts w:ascii="Arial" w:hAnsi="Arial" w:cs="Arial"/>
-          <w:sz w:val="24"/>
-          <w:szCs w:val="24"/>
-        </w:rPr>
-        <w:t xml:space="preserve"> both devices</w:t>
-      </w:r>
-      <w:r>
-        <w:rPr>
-          <w:rFonts w:ascii="Arial" w:hAnsi="Arial" w:cs="Arial"/>
-          <w:sz w:val="24"/>
-          <w:szCs w:val="24"/>
-        </w:rPr>
-        <w:t xml:space="preserve">, </w:t>
-      </w:r>
-      <w:r>
-        <w:rPr>
-          <w:rFonts w:ascii="Arial" w:hAnsi="Arial" w:cs="Arial"/>
-          <w:sz w:val="24"/>
-          <w:szCs w:val="24"/>
-        </w:rPr>
-        <w:t xml:space="preserve">type and send “Hello Friend” from Device 1. </w:t>
-      </w:r>
-    </w:p>
-    <w:p>
-      <w:pPr>
-        <w:pStyle w:val="ListParagraph"/>
-        <w:numPr>
-          <w:ilvl w:val="0"/>
-          <w:numId w:val="15"/>
-        </w:numPr>
-        <w:rPr>
-          <w:rFonts w:ascii="Arial" w:hAnsi="Arial" w:cs="Arial"/>
-          <w:sz w:val="24"/>
-          <w:szCs w:val="24"/>
-        </w:rPr>
-      </w:pPr>
-      <w:r>
-        <w:rPr>
-          <w:rFonts w:ascii="Arial" w:hAnsi="Arial" w:cs="Arial"/>
-          <w:sz w:val="24"/>
-          <w:szCs w:val="24"/>
-        </w:rPr>
-        <w:t>On Device 2, select Testing0001 to send a private a message to, and press the “Well Played” default chat button</w:t>
+          <w:numId w:val="18"/>
+        </w:numPr>
+        <w:rPr>
+          <w:rFonts w:ascii="Arial" w:hAnsi="Arial" w:cs="Arial"/>
+          <w:sz w:val="24"/>
+          <w:szCs w:val="24"/>
+        </w:rPr>
+      </w:pPr>
+      <w:r>
+        <w:rPr>
+          <w:rFonts w:ascii="Arial" w:hAnsi="Arial" w:cs="Arial"/>
+          <w:sz w:val="24"/>
+          <w:szCs w:val="24"/>
+        </w:rPr>
+        <w:t xml:space="preserve">Repeat the steps for the VirtuCard Client on a second device, </w:t>
+      </w:r>
+      <w:r>
+        <w:rPr>
+          <w:rFonts w:ascii="Arial" w:hAnsi="Arial" w:cs="Arial"/>
+          <w:sz w:val="24"/>
+          <w:szCs w:val="24"/>
+        </w:rPr>
+        <w:t>signing in anonymously</w:t>
+      </w:r>
+    </w:p>
+    <w:p>
+      <w:pPr>
+        <w:pStyle w:val="ListParagraph"/>
+        <w:numPr>
+          <w:ilvl w:val="0"/>
+          <w:numId w:val="18"/>
+        </w:numPr>
+        <w:rPr>
+          <w:rFonts w:ascii="Arial" w:hAnsi="Arial" w:cs="Arial"/>
+          <w:sz w:val="24"/>
+          <w:szCs w:val="24"/>
+        </w:rPr>
+      </w:pPr>
+      <w:r>
+        <w:rPr>
+          <w:rFonts w:ascii="Arial" w:hAnsi="Arial" w:cs="Arial"/>
+          <w:sz w:val="24"/>
+          <w:szCs w:val="24"/>
+        </w:rPr>
+        <w:t>Press the Start Game button on the host</w:t>
       </w:r>
       <w:r>
         <w:rPr>
@@ -1909,59 +1827,109 @@
         <w:pStyle w:val="ListParagraph"/>
         <w:numPr>
           <w:ilvl w:val="0"/>
-          <w:numId w:val="15"/>
-        </w:numPr>
-        <w:rPr>
-          <w:rFonts w:ascii="Arial" w:hAnsi="Arial" w:cs="Arial"/>
-          <w:sz w:val="24"/>
-          <w:szCs w:val="24"/>
-        </w:rPr>
-      </w:pPr>
-      <w:r>
-        <w:rPr>
-          <w:rFonts w:ascii="Arial" w:hAnsi="Arial" w:cs="Arial"/>
-          <w:sz w:val="24"/>
-          <w:szCs w:val="24"/>
-        </w:rPr>
-        <w:t xml:space="preserve">Press the “Oof” default chat button on </w:t>
-      </w:r>
-      <w:r>
-        <w:rPr>
-          <w:rFonts w:ascii="Arial" w:hAnsi="Arial" w:cs="Arial"/>
-          <w:sz w:val="24"/>
-          <w:szCs w:val="24"/>
-        </w:rPr>
-        <w:t>Device 1</w:t>
-      </w:r>
-      <w:r>
-        <w:rPr>
-          <w:rFonts w:ascii="Arial" w:hAnsi="Arial" w:cs="Arial"/>
-          <w:sz w:val="24"/>
-          <w:szCs w:val="24"/>
-        </w:rPr>
-        <w:t>.</w:t>
-      </w:r>
-    </w:p>
-    <w:p>
-      <w:pPr>
-        <w:pStyle w:val="ListParagraph"/>
-        <w:numPr>
-          <w:ilvl w:val="0"/>
-          <w:numId w:val="15"/>
-        </w:numPr>
-        <w:rPr>
-          <w:rFonts w:ascii="Arial" w:hAnsi="Arial" w:cs="Arial"/>
-          <w:sz w:val="24"/>
-          <w:szCs w:val="24"/>
-        </w:rPr>
-      </w:pPr>
-      <w:r>
-        <w:rPr>
-          <w:rFonts w:ascii="Arial" w:hAnsi="Arial" w:cs="Arial"/>
-          <w:sz w:val="24"/>
-          <w:szCs w:val="24"/>
-        </w:rPr>
-        <w:t>On Device 2, select the public chat option, and press the “Outstanding Move” default chat button.</w:t>
+          <w:numId w:val="18"/>
+        </w:numPr>
+        <w:rPr>
+          <w:rFonts w:ascii="Arial" w:hAnsi="Arial" w:cs="Arial"/>
+          <w:sz w:val="24"/>
+          <w:szCs w:val="24"/>
+        </w:rPr>
+      </w:pPr>
+      <w:r>
+        <w:rPr>
+          <w:rFonts w:ascii="Arial" w:hAnsi="Arial" w:cs="Arial"/>
+          <w:sz w:val="24"/>
+          <w:szCs w:val="24"/>
+        </w:rPr>
+        <w:t>Have the first player flip a card</w:t>
+      </w:r>
+    </w:p>
+    <w:p>
+      <w:pPr>
+        <w:pStyle w:val="ListParagraph"/>
+        <w:numPr>
+          <w:ilvl w:val="0"/>
+          <w:numId w:val="18"/>
+        </w:numPr>
+        <w:rPr>
+          <w:rFonts w:ascii="Arial" w:hAnsi="Arial" w:cs="Arial"/>
+          <w:sz w:val="24"/>
+          <w:szCs w:val="24"/>
+        </w:rPr>
+      </w:pPr>
+      <w:r>
+        <w:rPr>
+          <w:rFonts w:ascii="Arial" w:hAnsi="Arial" w:cs="Arial"/>
+          <w:sz w:val="24"/>
+          <w:szCs w:val="24"/>
+        </w:rPr>
+        <w:t>Have the second player flip a card</w:t>
+      </w:r>
+    </w:p>
+    <w:p>
+      <w:pPr>
+        <w:pStyle w:val="ListParagraph"/>
+        <w:numPr>
+          <w:ilvl w:val="0"/>
+          <w:numId w:val="18"/>
+        </w:numPr>
+        <w:rPr>
+          <w:rFonts w:ascii="Arial" w:hAnsi="Arial" w:cs="Arial"/>
+          <w:sz w:val="24"/>
+          <w:szCs w:val="24"/>
+        </w:rPr>
+      </w:pPr>
+      <w:r>
+        <w:rPr>
+          <w:rFonts w:ascii="Arial" w:hAnsi="Arial" w:cs="Arial"/>
+          <w:sz w:val="24"/>
+          <w:szCs w:val="24"/>
+        </w:rPr>
+        <w:t>Have the first player skip their turn</w:t>
+      </w:r>
+    </w:p>
+    <w:p>
+      <w:pPr>
+        <w:pStyle w:val="ListParagraph"/>
+        <w:numPr>
+          <w:ilvl w:val="0"/>
+          <w:numId w:val="18"/>
+        </w:numPr>
+        <w:rPr>
+          <w:rFonts w:ascii="Arial" w:hAnsi="Arial" w:cs="Arial"/>
+          <w:sz w:val="24"/>
+          <w:szCs w:val="24"/>
+        </w:rPr>
+      </w:pPr>
+      <w:r>
+        <w:rPr>
+          <w:rFonts w:ascii="Arial" w:hAnsi="Arial" w:cs="Arial"/>
+          <w:sz w:val="24"/>
+          <w:szCs w:val="24"/>
+        </w:rPr>
+        <w:t>Have the first player flip a card</w:t>
+      </w:r>
+    </w:p>
+    <w:p>
+      <w:pPr>
+        <w:pStyle w:val="ListParagraph"/>
+        <w:numPr>
+          <w:ilvl w:val="0"/>
+          <w:numId w:val="18"/>
+        </w:numPr>
+        <w:rPr>
+          <w:rFonts w:ascii="Arial" w:hAnsi="Arial" w:cs="Arial"/>
+          <w:sz w:val="24"/>
+          <w:szCs w:val="24"/>
+        </w:rPr>
+      </w:pPr>
+      <w:r>
+        <w:rPr>
+          <w:rFonts w:ascii="Arial" w:hAnsi="Arial" w:cs="Arial"/>
+          <w:sz w:val="24"/>
+          <w:szCs w:val="24"/>
+        </w:rPr>
+        <w:t>Have the second player flip a card</w:t>
       </w:r>
     </w:p>
     <w:p>
@@ -1999,47 +1967,39 @@
           <w:sz w:val="24"/>
           <w:szCs w:val="24"/>
         </w:rPr>
-        <w:t>The messages “</w:t>
-      </w:r>
-      <w:r>
-        <w:rPr>
-          <w:rFonts w:ascii="Arial" w:hAnsi="Arial" w:cs="Arial"/>
-          <w:sz w:val="24"/>
-          <w:szCs w:val="24"/>
-        </w:rPr>
-        <w:t>Hello Friend”,</w:t>
-      </w:r>
-      <w:r>
-        <w:rPr>
-          <w:rFonts w:ascii="Arial" w:hAnsi="Arial" w:cs="Arial"/>
-          <w:sz w:val="24"/>
-          <w:szCs w:val="24"/>
-        </w:rPr>
-        <w:t xml:space="preserve"> “Oof” and “</w:t>
-      </w:r>
-      <w:r>
-        <w:rPr>
-          <w:rFonts w:ascii="Arial" w:hAnsi="Arial" w:cs="Arial"/>
-          <w:sz w:val="24"/>
-          <w:szCs w:val="24"/>
-        </w:rPr>
-        <w:t>Outstanding Move</w:t>
-      </w:r>
-      <w:r>
-        <w:rPr>
-          <w:rFonts w:ascii="Arial" w:hAnsi="Arial" w:cs="Arial"/>
-          <w:sz w:val="24"/>
-          <w:szCs w:val="24"/>
-        </w:rPr>
-        <w:t xml:space="preserve">” should </w:t>
-      </w:r>
-      <w:r>
-        <w:rPr>
-          <w:rFonts w:ascii="Arial" w:hAnsi="Arial" w:cs="Arial"/>
-          <w:sz w:val="24"/>
-          <w:szCs w:val="24"/>
-        </w:rPr>
-        <w:t>appear on both clients and the host screen. The message “Well Played” should be seen only by the clients, and indicate that it has arrived from Device 2 to Device 1.</w:t>
+        <w:t>The War game should be successfully playable. If the first player flips a card with a higher value than their opponent, they should get more points</w:t>
+      </w:r>
+      <w:r>
+        <w:rPr>
+          <w:rFonts w:ascii="Arial" w:hAnsi="Arial" w:cs="Arial"/>
+          <w:sz w:val="24"/>
+          <w:szCs w:val="24"/>
+        </w:rPr>
+        <w:t xml:space="preserve"> and so on. There should be no cards on the client, </w:t>
+      </w:r>
+      <w:r>
+        <w:rPr>
+          <w:rFonts w:ascii="Arial" w:hAnsi="Arial" w:cs="Arial"/>
+          <w:sz w:val="24"/>
+          <w:szCs w:val="24"/>
+        </w:rPr>
+        <w:t>the host should have a custom</w:t>
+      </w:r>
+      <w:r>
+        <w:rPr>
+          <w:rFonts w:ascii="Arial" w:hAnsi="Arial" w:cs="Arial"/>
+          <w:sz w:val="24"/>
+          <w:szCs w:val="24"/>
+        </w:rPr>
+        <w:t xml:space="preserve"> UI for War gameplay</w:t>
+      </w:r>
+      <w:r>
+        <w:rPr>
+          <w:rFonts w:ascii="Arial" w:hAnsi="Arial" w:cs="Arial"/>
+          <w:sz w:val="24"/>
+          <w:szCs w:val="24"/>
+        </w:rPr>
+        <w:t>.</w:t>
       </w:r>
     </w:p>
     <w:p>
@@ -2096,7 +2056,7 @@
         <w:pStyle w:val="ListParagraph"/>
         <w:numPr>
           <w:ilvl w:val="0"/>
-          <w:numId w:val="16"/>
+          <w:numId w:val="18"/>
         </w:numPr>
         <w:rPr>
           <w:rFonts w:ascii="Arial" w:hAnsi="Arial" w:cs="Arial"/>
@@ -2134,7 +2094,7 @@
         <w:pStyle w:val="ListParagraph"/>
         <w:numPr>
           <w:ilvl w:val="0"/>
-          <w:numId w:val="16"/>
+          <w:numId w:val="18"/>
         </w:numPr>
         <w:rPr>
           <w:rFonts w:ascii="Arial" w:hAnsi="Arial" w:cs="Arial"/>
@@ -2156,7 +2116,7 @@
         <w:pStyle w:val="ListParagraph"/>
         <w:numPr>
           <w:ilvl w:val="0"/>
-          <w:numId w:val="16"/>
+          <w:numId w:val="18"/>
         </w:numPr>
         <w:rPr>
           <w:rFonts w:ascii="Arial" w:hAnsi="Arial" w:cs="Arial"/>
@@ -2187,7 +2147,7 @@
         <w:pStyle w:val="ListParagraph"/>
         <w:numPr>
           <w:ilvl w:val="0"/>
-          <w:numId w:val="16"/>
+          <w:numId w:val="18"/>
         </w:numPr>
         <w:rPr>
           <w:rFonts w:ascii="Arial" w:hAnsi="Arial" w:cs="Arial"/>
@@ -2210,7 +2170,7 @@
         <w:pStyle w:val="ListParagraph"/>
         <w:numPr>
           <w:ilvl w:val="0"/>
-          <w:numId w:val="16"/>
+          <w:numId w:val="18"/>
         </w:numPr>
         <w:rPr>
           <w:rFonts w:ascii="Arial" w:hAnsi="Arial" w:cs="Arial"/>
@@ -2233,7 +2193,7 @@
         <w:pStyle w:val="ListParagraph"/>
         <w:numPr>
           <w:ilvl w:val="0"/>
-          <w:numId w:val="16"/>
+          <w:numId w:val="18"/>
         </w:numPr>
         <w:rPr>
           <w:rFonts w:ascii="Arial" w:hAnsi="Arial" w:cs="Arial"/>
@@ -2256,7 +2216,7 @@
         <w:pStyle w:val="ListParagraph"/>
         <w:numPr>
           <w:ilvl w:val="0"/>
-          <w:numId w:val="16"/>
+          <w:numId w:val="18"/>
         </w:numPr>
         <w:rPr>
           <w:rFonts w:ascii="Arial" w:hAnsi="Arial" w:cs="Arial"/>
@@ -2278,7 +2238,7 @@
         <w:pStyle w:val="ListParagraph"/>
         <w:numPr>
           <w:ilvl w:val="0"/>
-          <w:numId w:val="16"/>
+          <w:numId w:val="18"/>
         </w:numPr>
         <w:rPr>
           <w:rFonts w:ascii="Arial" w:hAnsi="Arial" w:cs="Arial"/>
@@ -2300,7 +2260,7 @@
         <w:pStyle w:val="ListParagraph"/>
         <w:numPr>
           <w:ilvl w:val="0"/>
-          <w:numId w:val="16"/>
+          <w:numId w:val="18"/>
         </w:numPr>
         <w:rPr>
           <w:rFonts w:ascii="Arial" w:hAnsi="Arial" w:cs="Arial"/>
@@ -2322,7 +2282,7 @@
         <w:pStyle w:val="ListParagraph"/>
         <w:numPr>
           <w:ilvl w:val="0"/>
-          <w:numId w:val="16"/>
+          <w:numId w:val="18"/>
         </w:numPr>
         <w:rPr>
           <w:rFonts w:ascii="Arial" w:hAnsi="Arial" w:cs="Arial"/>
@@ -2344,29 +2304,67 @@
         <w:pStyle w:val="ListParagraph"/>
         <w:numPr>
           <w:ilvl w:val="0"/>
-          <w:numId w:val="16"/>
-        </w:numPr>
-        <w:rPr>
-          <w:rFonts w:ascii="Arial" w:hAnsi="Arial" w:cs="Arial"/>
-          <w:sz w:val="24"/>
-          <w:szCs w:val="24"/>
-        </w:rPr>
-      </w:pPr>
-      <w:r>
-        <w:rPr>
-          <w:rFonts w:ascii="Arial" w:hAnsi="Arial" w:cs="Arial"/>
-          <w:sz w:val="24"/>
-          <w:szCs w:val="24"/>
-        </w:rPr>
-        <w:t>Press the Create Game button, ensuring the drop down is kept at TestGame</w:t>
-      </w:r>
-    </w:p>
-    <w:p>
-      <w:pPr>
-        <w:pStyle w:val="ListParagraph"/>
-        <w:numPr>
-          <w:ilvl w:val="0"/>
-          <w:numId w:val="16"/>
+          <w:numId w:val="18"/>
+        </w:numPr>
+        <w:rPr>
+          <w:rFonts w:ascii="Arial" w:hAnsi="Arial" w:cs="Arial"/>
+          <w:sz w:val="24"/>
+          <w:szCs w:val="24"/>
+        </w:rPr>
+      </w:pPr>
+      <w:r>
+        <w:rPr>
+          <w:rFonts w:ascii="Arial" w:hAnsi="Arial" w:cs="Arial"/>
+          <w:sz w:val="24"/>
+          <w:szCs w:val="24"/>
+        </w:rPr>
+        <w:t>Select from the drop down “</w:t>
+      </w:r>
+      <w:r>
+        <w:rPr>
+          <w:rFonts w:ascii="Arial" w:hAnsi="Arial" w:cs="Arial"/>
+          <w:sz w:val="24"/>
+          <w:szCs w:val="24"/>
+        </w:rPr>
+        <w:t>Freeplay</w:t>
+      </w:r>
+      <w:r>
+        <w:rPr>
+          <w:rFonts w:ascii="Arial" w:hAnsi="Arial" w:cs="Arial"/>
+          <w:sz w:val="24"/>
+          <w:szCs w:val="24"/>
+        </w:rPr>
+        <w:t>”</w:t>
+      </w:r>
+    </w:p>
+    <w:p>
+      <w:pPr>
+        <w:pStyle w:val="ListParagraph"/>
+        <w:numPr>
+          <w:ilvl w:val="0"/>
+          <w:numId w:val="18"/>
+        </w:numPr>
+        <w:rPr>
+          <w:rFonts w:ascii="Arial" w:hAnsi="Arial" w:cs="Arial"/>
+          <w:sz w:val="24"/>
+          <w:szCs w:val="24"/>
+        </w:rPr>
+      </w:pPr>
+      <w:r>
+        <w:rPr>
+          <w:rFonts w:ascii="Arial" w:hAnsi="Arial" w:cs="Arial"/>
+          <w:sz w:val="24"/>
+          <w:szCs w:val="24"/>
+        </w:rPr>
+        <w:t>Press the Create Game button</w:t>
+      </w:r>
+    </w:p>
+    <w:p>
+      <w:pPr>
+        <w:pStyle w:val="ListParagraph"/>
+        <w:numPr>
+          <w:ilvl w:val="0"/>
+          <w:numId w:val="18"/>
         </w:numPr>
         <w:rPr>
           <w:rFonts w:ascii="Arial" w:hAnsi="Arial" w:cs="Arial"/>
@@ -2388,7 +2386,7 @@
         <w:pStyle w:val="ListParagraph"/>
         <w:numPr>
           <w:ilvl w:val="0"/>
-          <w:numId w:val="16"/>
+          <w:numId w:val="18"/>
         </w:numPr>
         <w:rPr>
           <w:rFonts w:ascii="Arial" w:hAnsi="Arial" w:cs="Arial"/>
@@ -2410,7 +2408,7 @@
         <w:pStyle w:val="ListParagraph"/>
         <w:numPr>
           <w:ilvl w:val="0"/>
-          <w:numId w:val="16"/>
+          <w:numId w:val="18"/>
         </w:numPr>
         <w:rPr>
           <w:rFonts w:ascii="Arial" w:hAnsi="Arial" w:cs="Arial"/>
@@ -2432,133 +2430,276 @@
         <w:pStyle w:val="ListParagraph"/>
         <w:numPr>
           <w:ilvl w:val="0"/>
-          <w:numId w:val="16"/>
-        </w:numPr>
-        <w:rPr>
-          <w:rFonts w:ascii="Arial" w:hAnsi="Arial" w:cs="Arial"/>
-          <w:sz w:val="24"/>
-          <w:szCs w:val="24"/>
-        </w:rPr>
-      </w:pPr>
-      <w:r>
-        <w:rPr>
-          <w:rFonts w:ascii="Arial" w:hAnsi="Arial" w:cs="Arial"/>
-          <w:sz w:val="24"/>
-          <w:szCs w:val="24"/>
-        </w:rPr>
-        <w:t>Press the Start Game button on the host.</w:t>
-      </w:r>
-    </w:p>
-    <w:p>
-      <w:pPr>
-        <w:pStyle w:val="ListParagraph"/>
-        <w:numPr>
-          <w:ilvl w:val="0"/>
-          <w:numId w:val="16"/>
-        </w:numPr>
-        <w:rPr>
-          <w:rFonts w:ascii="Arial" w:hAnsi="Arial" w:cs="Arial"/>
-          <w:sz w:val="24"/>
-          <w:szCs w:val="24"/>
-        </w:rPr>
-      </w:pPr>
-      <w:r>
-        <w:rPr>
-          <w:rFonts w:ascii="Arial" w:hAnsi="Arial" w:cs="Arial"/>
-          <w:sz w:val="24"/>
-          <w:szCs w:val="24"/>
-        </w:rPr>
-        <w:t>After the Game initializes, press the “Outstanding Move” default chat button on the client.</w:t>
-      </w:r>
-    </w:p>
-    <w:p>
-      <w:pPr>
-        <w:pStyle w:val="ListParagraph"/>
-        <w:numPr>
-          <w:ilvl w:val="0"/>
-          <w:numId w:val="16"/>
-        </w:numPr>
-        <w:rPr>
-          <w:rFonts w:ascii="Arial" w:hAnsi="Arial" w:cs="Arial"/>
-          <w:sz w:val="24"/>
-          <w:szCs w:val="24"/>
-        </w:rPr>
-      </w:pPr>
-      <w:r>
-        <w:rPr>
-          <w:rFonts w:ascii="Arial" w:hAnsi="Arial" w:cs="Arial"/>
-          <w:sz w:val="24"/>
-          <w:szCs w:val="24"/>
-        </w:rPr>
-        <w:t>On the host, disable the chat and wait for the change to be reflected on the client.</w:t>
-      </w:r>
-    </w:p>
-    <w:p>
-      <w:pPr>
-        <w:pStyle w:val="ListParagraph"/>
-        <w:numPr>
-          <w:ilvl w:val="0"/>
-          <w:numId w:val="16"/>
-        </w:numPr>
-        <w:rPr>
-          <w:rFonts w:ascii="Arial" w:hAnsi="Arial" w:cs="Arial"/>
-          <w:sz w:val="24"/>
-          <w:szCs w:val="24"/>
-        </w:rPr>
-      </w:pPr>
-      <w:r>
-        <w:rPr>
-          <w:rFonts w:ascii="Arial" w:hAnsi="Arial" w:cs="Arial"/>
-          <w:sz w:val="24"/>
-          <w:szCs w:val="24"/>
-        </w:rPr>
-        <w:t>Reenable the chat on the host and wait for the change to be reflected on the client.</w:t>
-      </w:r>
-    </w:p>
-    <w:p>
-      <w:pPr>
-        <w:pStyle w:val="ListParagraph"/>
-        <w:numPr>
-          <w:ilvl w:val="0"/>
-          <w:numId w:val="16"/>
-        </w:numPr>
-        <w:rPr>
-          <w:rFonts w:ascii="Arial" w:hAnsi="Arial" w:cs="Arial"/>
-          <w:sz w:val="24"/>
-          <w:szCs w:val="24"/>
-        </w:rPr>
-      </w:pPr>
-      <w:r>
-        <w:rPr>
-          <w:rFonts w:ascii="Arial" w:hAnsi="Arial" w:cs="Arial"/>
-          <w:sz w:val="24"/>
-          <w:szCs w:val="24"/>
-        </w:rPr>
-        <w:t>Press the “</w:t>
-      </w:r>
-      <w:r>
-        <w:rPr>
-          <w:rFonts w:ascii="Arial" w:hAnsi="Arial" w:cs="Arial"/>
-          <w:sz w:val="24"/>
-          <w:szCs w:val="24"/>
-        </w:rPr>
-        <w:t>Oof</w:t>
-      </w:r>
-      <w:r>
-        <w:rPr>
-          <w:rFonts w:ascii="Arial" w:hAnsi="Arial" w:cs="Arial"/>
-          <w:sz w:val="24"/>
-          <w:szCs w:val="24"/>
-        </w:rPr>
-        <w:t>” default chat button on the client.</w:t>
-      </w:r>
-    </w:p>
-    <w:p>
-      <w:pPr>
-        <w:rPr>
-          <w:rFonts w:ascii="Arial" w:hAnsi="Arial" w:cs="Arial"/>
-          <w:sz w:val="24"/>
-          <w:szCs w:val="24"/>
+          <w:numId w:val="18"/>
+        </w:numPr>
+        <w:rPr>
+          <w:rFonts w:ascii="Arial" w:hAnsi="Arial" w:cs="Arial"/>
+          <w:sz w:val="24"/>
+          <w:szCs w:val="24"/>
+        </w:rPr>
+      </w:pPr>
+      <w:r>
+        <w:rPr>
+          <w:rFonts w:ascii="Arial" w:hAnsi="Arial" w:cs="Arial"/>
+          <w:sz w:val="24"/>
+          <w:szCs w:val="24"/>
+        </w:rPr>
+        <w:t>Repeat the steps for the VirtuCard Client on a second device, using the following credentials: email: “virtucards03@gmail.com”, password: “Testing3” and username: “Testing0003”.</w:t>
+      </w:r>
+      <w:r>
+        <w:rPr>
+          <w:rFonts w:ascii="Arial" w:hAnsi="Arial" w:cs="Arial"/>
+          <w:sz w:val="24"/>
+          <w:szCs w:val="24"/>
+        </w:rPr>
+        <w:tab/>
+      </w:r>
+    </w:p>
+    <w:p>
+      <w:pPr>
+        <w:pStyle w:val="ListParagraph"/>
+        <w:numPr>
+          <w:ilvl w:val="0"/>
+          <w:numId w:val="18"/>
+        </w:numPr>
+        <w:rPr>
+          <w:rFonts w:ascii="Arial" w:hAnsi="Arial" w:cs="Arial"/>
+          <w:sz w:val="24"/>
+          <w:szCs w:val="24"/>
+        </w:rPr>
+      </w:pPr>
+      <w:r>
+        <w:rPr>
+          <w:rFonts w:ascii="Arial" w:hAnsi="Arial" w:cs="Arial"/>
+          <w:sz w:val="24"/>
+          <w:szCs w:val="24"/>
+        </w:rPr>
+        <w:t>Open settings and select Freeplay settings.</w:t>
+      </w:r>
+    </w:p>
+    <w:p>
+      <w:pPr>
+        <w:pStyle w:val="ListParagraph"/>
+        <w:numPr>
+          <w:ilvl w:val="0"/>
+          <w:numId w:val="18"/>
+        </w:numPr>
+        <w:rPr>
+          <w:rFonts w:ascii="Arial" w:hAnsi="Arial" w:cs="Arial"/>
+          <w:sz w:val="24"/>
+          <w:szCs w:val="24"/>
+        </w:rPr>
+      </w:pPr>
+      <w:r>
+        <w:rPr>
+          <w:rFonts w:ascii="Arial" w:hAnsi="Arial" w:cs="Arial"/>
+          <w:sz w:val="24"/>
+          <w:szCs w:val="24"/>
+        </w:rPr>
+        <w:t xml:space="preserve">Uncheck the diamonds and hearts </w:t>
+      </w:r>
+      <w:proofErr w:type="gramStart"/>
+      <w:r>
+        <w:rPr>
+          <w:rFonts w:ascii="Arial" w:hAnsi="Arial" w:cs="Arial"/>
+          <w:sz w:val="24"/>
+          <w:szCs w:val="24"/>
+        </w:rPr>
+        <w:t>cards, and</w:t>
+      </w:r>
+      <w:proofErr w:type="gramEnd"/>
+      <w:r>
+        <w:rPr>
+          <w:rFonts w:ascii="Arial" w:hAnsi="Arial" w:cs="Arial"/>
+          <w:sz w:val="24"/>
+          <w:szCs w:val="24"/>
+        </w:rPr>
+        <w:t xml:space="preserve"> leave everything else enabled.</w:t>
+      </w:r>
+    </w:p>
+    <w:p>
+      <w:pPr>
+        <w:pStyle w:val="ListParagraph"/>
+        <w:numPr>
+          <w:ilvl w:val="0"/>
+          <w:numId w:val="18"/>
+        </w:numPr>
+        <w:rPr>
+          <w:rFonts w:ascii="Arial" w:hAnsi="Arial" w:cs="Arial"/>
+          <w:sz w:val="24"/>
+          <w:szCs w:val="24"/>
+        </w:rPr>
+      </w:pPr>
+      <w:r>
+        <w:rPr>
+          <w:rFonts w:ascii="Arial" w:hAnsi="Arial" w:cs="Arial"/>
+          <w:sz w:val="24"/>
+          <w:szCs w:val="24"/>
+        </w:rPr>
+        <w:t>Press the Start Game button on the host</w:t>
+      </w:r>
+      <w:r>
+        <w:rPr>
+          <w:rFonts w:ascii="Arial" w:hAnsi="Arial" w:cs="Arial"/>
+          <w:sz w:val="24"/>
+          <w:szCs w:val="24"/>
+        </w:rPr>
+        <w:t>.</w:t>
+      </w:r>
+    </w:p>
+    <w:p>
+      <w:pPr>
+        <w:pStyle w:val="ListParagraph"/>
+        <w:numPr>
+          <w:ilvl w:val="0"/>
+          <w:numId w:val="18"/>
+        </w:numPr>
+        <w:rPr>
+          <w:rFonts w:ascii="Arial" w:hAnsi="Arial" w:cs="Arial"/>
+          <w:sz w:val="24"/>
+          <w:szCs w:val="24"/>
+        </w:rPr>
+      </w:pPr>
+      <w:r>
+        <w:rPr>
+          <w:rFonts w:ascii="Arial" w:hAnsi="Arial" w:cs="Arial"/>
+          <w:sz w:val="24"/>
+          <w:szCs w:val="24"/>
+        </w:rPr>
+        <w:t xml:space="preserve">As the first turn player, </w:t>
+      </w:r>
+      <w:r>
+        <w:rPr>
+          <w:rFonts w:ascii="Arial" w:hAnsi="Arial" w:cs="Arial"/>
+          <w:sz w:val="24"/>
+          <w:szCs w:val="24"/>
+        </w:rPr>
+        <w:t xml:space="preserve">draw 10 cards. </w:t>
+      </w:r>
+      <w:r>
+        <w:rPr>
+          <w:rFonts w:ascii="Arial" w:hAnsi="Arial" w:cs="Arial"/>
+          <w:sz w:val="24"/>
+          <w:szCs w:val="24"/>
+        </w:rPr>
+        <w:t>Play a few cards and end your turn.</w:t>
+      </w:r>
+    </w:p>
+    <w:p>
+      <w:pPr>
+        <w:pStyle w:val="ListParagraph"/>
+        <w:numPr>
+          <w:ilvl w:val="0"/>
+          <w:numId w:val="18"/>
+        </w:numPr>
+        <w:rPr>
+          <w:rFonts w:ascii="Arial" w:hAnsi="Arial" w:cs="Arial"/>
+          <w:sz w:val="24"/>
+          <w:szCs w:val="24"/>
+        </w:rPr>
+      </w:pPr>
+      <w:r>
+        <w:rPr>
+          <w:rFonts w:ascii="Arial" w:hAnsi="Arial" w:cs="Arial"/>
+          <w:sz w:val="24"/>
+          <w:szCs w:val="24"/>
+        </w:rPr>
+        <w:t xml:space="preserve">As the </w:t>
+      </w:r>
+      <w:r>
+        <w:rPr>
+          <w:rFonts w:ascii="Arial" w:hAnsi="Arial" w:cs="Arial"/>
+          <w:sz w:val="24"/>
+          <w:szCs w:val="24"/>
+        </w:rPr>
+        <w:t xml:space="preserve">second </w:t>
+      </w:r>
+      <w:r>
+        <w:rPr>
+          <w:rFonts w:ascii="Arial" w:hAnsi="Arial" w:cs="Arial"/>
+          <w:sz w:val="24"/>
+          <w:szCs w:val="24"/>
+        </w:rPr>
+        <w:t>turn player, draw 10 cards. Play a few cards</w:t>
+      </w:r>
+      <w:r>
+        <w:rPr>
+          <w:rFonts w:ascii="Arial" w:hAnsi="Arial" w:cs="Arial"/>
+          <w:sz w:val="24"/>
+          <w:szCs w:val="24"/>
+        </w:rPr>
+        <w:t xml:space="preserve"> </w:t>
+      </w:r>
+      <w:r>
+        <w:rPr>
+          <w:rFonts w:ascii="Arial" w:hAnsi="Arial" w:cs="Arial"/>
+          <w:sz w:val="24"/>
+          <w:szCs w:val="24"/>
+        </w:rPr>
+        <w:t xml:space="preserve">and </w:t>
+      </w:r>
+      <w:r>
+        <w:rPr>
+          <w:rFonts w:ascii="Arial" w:hAnsi="Arial" w:cs="Arial"/>
+          <w:sz w:val="24"/>
+          <w:szCs w:val="24"/>
+        </w:rPr>
+        <w:t xml:space="preserve">end </w:t>
+      </w:r>
+      <w:r>
+        <w:rPr>
+          <w:rFonts w:ascii="Arial" w:hAnsi="Arial" w:cs="Arial"/>
+          <w:sz w:val="24"/>
+          <w:szCs w:val="24"/>
+        </w:rPr>
+        <w:t>your turn.</w:t>
+      </w:r>
+    </w:p>
+    <w:p>
+      <w:pPr>
+        <w:pStyle w:val="ListParagraph"/>
+        <w:numPr>
+          <w:ilvl w:val="0"/>
+          <w:numId w:val="18"/>
+        </w:numPr>
+        <w:rPr>
+          <w:rFonts w:ascii="Arial" w:hAnsi="Arial" w:cs="Arial"/>
+          <w:sz w:val="24"/>
+          <w:szCs w:val="24"/>
+        </w:rPr>
+      </w:pPr>
+      <w:r>
+        <w:rPr>
+          <w:rFonts w:ascii="Arial" w:hAnsi="Arial" w:cs="Arial"/>
+          <w:sz w:val="24"/>
+          <w:szCs w:val="24"/>
+        </w:rPr>
+        <w:t xml:space="preserve">Declare the first turn player to be </w:t>
+      </w:r>
+      <w:r>
+        <w:rPr>
+          <w:rFonts w:ascii="Arial" w:hAnsi="Arial" w:cs="Arial"/>
+          <w:sz w:val="24"/>
+          <w:szCs w:val="24"/>
+        </w:rPr>
+        <w:t xml:space="preserve">the </w:t>
+      </w:r>
+      <w:r>
+        <w:rPr>
+          <w:rFonts w:ascii="Arial" w:hAnsi="Arial" w:cs="Arial"/>
+          <w:sz w:val="24"/>
+          <w:szCs w:val="24"/>
+        </w:rPr>
+        <w:t>winner.</w:t>
+      </w:r>
+    </w:p>
+    <w:p>
+      <w:pPr>
+        <w:rPr>
+          <w:rFonts w:ascii="Arial" w:hAnsi="Arial" w:cs="Arial"/>
+          <w:sz w:val="24"/>
+          <w:szCs w:val="24"/>
+          <w:shd w:val="clear" w:color="auto" w:fill="FFFFFF"/>
         </w:rPr>
       </w:pPr>
       <w:r>
@@ -2587,23 +2728,33 @@
           <w:sz w:val="24"/>
           <w:szCs w:val="24"/>
         </w:rPr>
-        <w:t xml:space="preserve">The message “Outstanding Move” </w:t>
-      </w:r>
-      <w:r>
-        <w:rPr>
-          <w:rFonts w:ascii="Arial" w:hAnsi="Arial" w:cs="Arial"/>
-          <w:sz w:val="24"/>
-          <w:szCs w:val="24"/>
-        </w:rPr>
-        <w:t xml:space="preserve">and “Oof” </w:t>
-      </w:r>
-      <w:r>
-        <w:rPr>
-          <w:rFonts w:ascii="Arial" w:hAnsi="Arial" w:cs="Arial"/>
-          <w:sz w:val="24"/>
-          <w:szCs w:val="24"/>
-        </w:rPr>
-        <w:t xml:space="preserve">should be sent by the client, and appear on both the Host and Client screens. </w:t>
+        <w:t xml:space="preserve">Only spades and clubs should be present while drawing cards by both. </w:t>
+      </w:r>
+      <w:r>
+        <w:rPr>
+          <w:rFonts w:ascii="Arial" w:hAnsi="Arial" w:cs="Arial"/>
+          <w:sz w:val="24"/>
+          <w:szCs w:val="24"/>
+        </w:rPr>
+        <w:t xml:space="preserve">When a winner is declared, the winner should be notified they while the rest </w:t>
+      </w:r>
+      <w:proofErr w:type="gramStart"/>
+      <w:r>
+        <w:rPr>
+          <w:rFonts w:ascii="Arial" w:hAnsi="Arial" w:cs="Arial"/>
+          <w:sz w:val="24"/>
+          <w:szCs w:val="24"/>
+        </w:rPr>
+        <w:t>notified</w:t>
+      </w:r>
+      <w:proofErr w:type="gramEnd"/>
+      <w:r>
+        <w:rPr>
+          <w:rFonts w:ascii="Arial" w:hAnsi="Arial" w:cs="Arial"/>
+          <w:sz w:val="24"/>
+          <w:szCs w:val="24"/>
+        </w:rPr>
+        <w:t xml:space="preserve"> they did not.</w:t>
       </w:r>
     </w:p>
     <w:p>
@@ -2732,6 +2883,7 @@
           <w:rFonts w:ascii="Arial" w:hAnsi="Arial" w:cs="Arial"/>
           <w:b/>
           <w:bCs/>
+          <w:noProof/>
           <w:sz w:val="24"/>
           <w:szCs w:val="24"/>
           <w:shd w:val="clear" w:color="auto" w:fill="FFFFFF"/>
@@ -2777,6 +2929,7 @@
           <w:rFonts w:ascii="Arial" w:hAnsi="Arial" w:cs="Arial"/>
           <w:b/>
           <w:bCs/>
+          <w:noProof/>
           <w:sz w:val="24"/>
           <w:szCs w:val="24"/>
           <w:shd w:val="clear" w:color="auto" w:fill="FFFFFF"/>
@@ -2887,175 +3040,15 @@
           <w:shd w:val="clear" w:color="auto" w:fill="FFFFFF"/>
         </w:rPr>
       </w:pPr>
-    </w:p>
-    <w:p>
-      <w:pPr>
-        <w:rPr>
-          <w:rFonts w:ascii="Arial" w:hAnsi="Arial" w:cs="Arial"/>
-          <w:b/>
-          <w:bCs/>
-          <w:sz w:val="24"/>
-          <w:szCs w:val="24"/>
-          <w:shd w:val="clear" w:color="auto" w:fill="FFFFFF"/>
-        </w:rPr>
-      </w:pPr>
-      <w:r>
-        <w:rPr>
-          <w:rFonts w:ascii="Arial" w:hAnsi="Arial" w:cs="Arial"/>
-          <w:b/>
-          <w:bCs/>
-          <w:sz w:val="24"/>
-          <w:szCs w:val="24"/>
-          <w:shd w:val="clear" w:color="auto" w:fill="FFFFFF"/>
-        </w:rPr>
-        <w:br w:type="page"/>
-      </w:r>
-    </w:p>
-    <w:p>
-      <w:pPr>
-        <w:rPr>
-          <w:rFonts w:ascii="Arial" w:hAnsi="Arial" w:cs="Arial"/>
-          <w:b/>
-          <w:bCs/>
-          <w:sz w:val="24"/>
-          <w:szCs w:val="24"/>
-          <w:shd w:val="clear" w:color="auto" w:fill="FFFFFF"/>
-        </w:rPr>
-      </w:pPr>
-      <w:r>
-        <w:rPr>
-          <w:rFonts w:ascii="Arial" w:hAnsi="Arial" w:cs="Arial"/>
-          <w:b/>
-          <w:bCs/>
-          <w:sz w:val="24"/>
-          <w:szCs w:val="24"/>
-          <w:shd w:val="clear" w:color="auto" w:fill="FFFFFF"/>
-        </w:rPr>
-        <w:lastRenderedPageBreak/>
-        <w:t>Test 3</w:t>
-      </w:r>
-      <w:r>
-        <w:rPr>
-          <w:rFonts w:ascii="Arial" w:hAnsi="Arial" w:cs="Arial"/>
-          <w:b/>
-          <w:bCs/>
-          <w:sz w:val="24"/>
-          <w:szCs w:val="24"/>
-          <w:shd w:val="clear" w:color="auto" w:fill="FFFFFF"/>
-        </w:rPr>
-        <w:t>: War</w:t>
-      </w:r>
-    </w:p>
-    <w:p>
-      <w:pPr>
-        <w:rPr>
-          <w:rFonts w:ascii="Arial" w:hAnsi="Arial" w:cs="Arial"/>
-          <w:b/>
-          <w:bCs/>
-          <w:sz w:val="24"/>
-          <w:szCs w:val="24"/>
-          <w:shd w:val="clear" w:color="auto" w:fill="FFFFFF"/>
-        </w:rPr>
-      </w:pPr>
-    </w:p>
-    <w:p>
-      <w:pPr>
-        <w:rPr>
-          <w:rFonts w:ascii="Arial" w:hAnsi="Arial" w:cs="Arial"/>
-          <w:b/>
-          <w:bCs/>
-          <w:sz w:val="24"/>
-          <w:szCs w:val="24"/>
-          <w:shd w:val="clear" w:color="auto" w:fill="FFFFFF"/>
-        </w:rPr>
-      </w:pPr>
-      <w:r>
-        <w:rPr>
-          <w:rFonts w:ascii="Arial" w:hAnsi="Arial" w:cs="Arial"/>
-          <w:b/>
-          <w:bCs/>
-          <w:sz w:val="24"/>
-          <w:szCs w:val="24"/>
-          <w:shd w:val="clear" w:color="auto" w:fill="FFFFFF"/>
-        </w:rPr>
-        <w:br w:type="page"/>
-      </w:r>
-    </w:p>
-    <w:p>
-      <w:pPr>
-        <w:rPr>
-          <w:rFonts w:ascii="Arial" w:hAnsi="Arial" w:cs="Arial"/>
-          <w:b/>
-          <w:bCs/>
-          <w:sz w:val="24"/>
-          <w:szCs w:val="24"/>
-          <w:shd w:val="clear" w:color="auto" w:fill="FFFFFF"/>
-        </w:rPr>
-      </w:pPr>
-      <w:r>
-        <w:rPr>
-          <w:rFonts w:ascii="Arial" w:hAnsi="Arial" w:cs="Arial"/>
-          <w:b/>
-          <w:bCs/>
-          <w:sz w:val="24"/>
-          <w:szCs w:val="24"/>
-          <w:shd w:val="clear" w:color="auto" w:fill="FFFFFF"/>
-        </w:rPr>
-        <w:lastRenderedPageBreak/>
-        <w:t>Test 4</w:t>
-      </w:r>
-      <w:r>
-        <w:rPr>
-          <w:rFonts w:ascii="Arial" w:hAnsi="Arial" w:cs="Arial"/>
-          <w:b/>
-          <w:bCs/>
-          <w:sz w:val="24"/>
-          <w:szCs w:val="24"/>
-          <w:shd w:val="clear" w:color="auto" w:fill="FFFFFF"/>
-        </w:rPr>
-        <w:t>: Freeplay</w:t>
-      </w:r>
-    </w:p>
-    <w:p>
-      <w:pPr>
+      <w:r>
         <w:rPr>
           <w:noProof/>
         </w:rPr>
-      </w:pPr>
-      <w:r>
-        <w:rPr>
-          <w:noProof/>
-        </w:rPr>
-        <w:t xml:space="preserve"> </w:t>
-      </w:r>
-    </w:p>
-    <w:p>
-      <w:pPr>
-        <w:rPr>
-          <w:rFonts w:ascii="Arial" w:hAnsi="Arial" w:cs="Arial"/>
-          <w:b/>
-          <w:bCs/>
-          <w:sz w:val="24"/>
-          <w:szCs w:val="24"/>
-          <w:shd w:val="clear" w:color="auto" w:fill="FFFFFF"/>
-        </w:rPr>
-      </w:pPr>
-      <w:r>
-        <w:rPr>
-          <w:rFonts w:ascii="Arial" w:hAnsi="Arial" w:cs="Arial"/>
-          <w:b/>
-          <w:bCs/>
-          <w:noProof/>
-          <w:sz w:val="24"/>
-          <w:szCs w:val="24"/>
-          <w:shd w:val="clear" w:color="auto" w:fill="FFFFFF"/>
-        </w:rPr>
-        <w:lastRenderedPageBreak/>
         <w:drawing>
-          <wp:inline distT="0" distB="0" distL="0" distR="0" wp14:anchorId="083CF7B6" wp14:editId="09CF2C50">
-            <wp:extent cx="3969327" cy="2232746"/>
-            <wp:effectExtent l="0" t="0" r="0" b="0"/>
-            <wp:docPr id="7" name="Picture 7"/>
+          <wp:inline distT="0" distB="0" distL="0" distR="0" wp14:anchorId="1F949E7A" wp14:editId="75D8E857">
+            <wp:extent cx="4693920" cy="2640330"/>
+            <wp:effectExtent l="0" t="0" r="0" b="7620"/>
+            <wp:docPr id="3" name="Picture 3"/>
             <wp:cNvGraphicFramePr>
               <a:graphicFrameLocks xmlns:a="http://schemas.openxmlformats.org/drawingml/2006/main" noChangeAspect="1"/>
             </wp:cNvGraphicFramePr>
@@ -3075,7 +3068,7 @@
                   <pic:spPr>
                     <a:xfrm>
                       <a:off x="0" y="0"/>
-                      <a:ext cx="3969327" cy="2232746"/>
+                      <a:ext cx="4699730" cy="2643598"/>
                     </a:xfrm>
                     <a:prstGeom prst="rect">
                       <a:avLst/>
@@ -3091,17 +3084,11 @@
         <w:rPr>
           <w:noProof/>
         </w:rPr>
-        <w:t xml:space="preserve"> </w:t>
-      </w:r>
-      <w:r>
-        <w:rPr>
-          <w:noProof/>
-        </w:rPr>
         <w:drawing>
-          <wp:inline distT="0" distB="0" distL="0" distR="0" wp14:anchorId="4AE82245" wp14:editId="654CD298">
-            <wp:extent cx="1714500" cy="3810000"/>
-            <wp:effectExtent l="0" t="0" r="0" b="0"/>
-            <wp:docPr id="19" name="Picture 19"/>
+          <wp:inline distT="0" distB="0" distL="0" distR="0" wp14:anchorId="4C28B9C4" wp14:editId="516B73BC">
+            <wp:extent cx="1706880" cy="3345119"/>
+            <wp:effectExtent l="0" t="0" r="7620" b="8255"/>
+            <wp:docPr id="5" name="Picture 5"/>
             <wp:cNvGraphicFramePr>
               <a:graphicFrameLocks xmlns:a="http://schemas.openxmlformats.org/drawingml/2006/main" noChangeAspect="1"/>
             </wp:cNvGraphicFramePr>
@@ -3121,7 +3108,7 @@
                   <pic:spPr>
                     <a:xfrm>
                       <a:off x="0" y="0"/>
-                      <a:ext cx="1714500" cy="3810000"/>
+                      <a:ext cx="1714098" cy="3359265"/>
                     </a:xfrm>
                     <a:prstGeom prst="rect">
                       <a:avLst/>
@@ -3138,10 +3125,10 @@
           <w:noProof/>
         </w:rPr>
         <w:drawing>
-          <wp:inline distT="0" distB="0" distL="0" distR="0" wp14:anchorId="3BA72AD1" wp14:editId="45E32C23">
-            <wp:extent cx="3982720" cy="2240280"/>
-            <wp:effectExtent l="0" t="0" r="0" b="7620"/>
-            <wp:docPr id="13" name="Picture 13"/>
+          <wp:inline distT="0" distB="0" distL="0" distR="0" wp14:anchorId="3D43E18B" wp14:editId="40E476AA">
+            <wp:extent cx="1688092" cy="3353435"/>
+            <wp:effectExtent l="0" t="0" r="7620" b="0"/>
+            <wp:docPr id="6" name="Picture 6"/>
             <wp:cNvGraphicFramePr>
               <a:graphicFrameLocks xmlns:a="http://schemas.openxmlformats.org/drawingml/2006/main" noChangeAspect="1"/>
             </wp:cNvGraphicFramePr>
@@ -3161,7 +3148,7 @@
                   <pic:spPr>
                     <a:xfrm>
                       <a:off x="0" y="0"/>
-                      <a:ext cx="3989982" cy="2244365"/>
+                      <a:ext cx="1741736" cy="3460001"/>
                     </a:xfrm>
                     <a:prstGeom prst="rect">
                       <a:avLst/>
@@ -3175,19 +3162,66 @@
       </w:r>
       <w:r>
         <w:rPr>
+          <w:rFonts w:ascii="Arial" w:hAnsi="Arial" w:cs="Arial"/>
+          <w:b/>
+          <w:bCs/>
+          <w:sz w:val="24"/>
+          <w:szCs w:val="24"/>
+          <w:shd w:val="clear" w:color="auto" w:fill="FFFFFF"/>
+        </w:rPr>
+        <w:br w:type="page"/>
+      </w:r>
+    </w:p>
+    <w:p>
+      <w:pPr>
+        <w:rPr>
+          <w:rFonts w:ascii="Arial" w:hAnsi="Arial" w:cs="Arial"/>
+          <w:b/>
+          <w:bCs/>
+          <w:sz w:val="24"/>
+          <w:szCs w:val="24"/>
+          <w:shd w:val="clear" w:color="auto" w:fill="FFFFFF"/>
+        </w:rPr>
+      </w:pPr>
+      <w:r>
+        <w:rPr>
+          <w:rFonts w:ascii="Arial" w:hAnsi="Arial" w:cs="Arial"/>
+          <w:b/>
+          <w:bCs/>
+          <w:sz w:val="24"/>
+          <w:szCs w:val="24"/>
+          <w:shd w:val="clear" w:color="auto" w:fill="FFFFFF"/>
+        </w:rPr>
+        <w:lastRenderedPageBreak/>
+        <w:t>Test 3</w:t>
+      </w:r>
+      <w:r>
+        <w:rPr>
+          <w:rFonts w:ascii="Arial" w:hAnsi="Arial" w:cs="Arial"/>
+          <w:b/>
+          <w:bCs/>
+          <w:sz w:val="24"/>
+          <w:szCs w:val="24"/>
+          <w:shd w:val="clear" w:color="auto" w:fill="FFFFFF"/>
+        </w:rPr>
+        <w:t>: War</w:t>
+      </w:r>
+    </w:p>
+    <w:p>
+      <w:pPr>
+        <w:rPr>
           <w:noProof/>
         </w:rPr>
-        <w:t xml:space="preserve"> </w:t>
-      </w:r>
+      </w:pPr>
       <w:r>
         <w:rPr>
           <w:noProof/>
         </w:rPr>
         <w:drawing>
-          <wp:inline distT="0" distB="0" distL="0" distR="0" wp14:anchorId="6FBD4AD6" wp14:editId="5A70D807">
-            <wp:extent cx="1889379" cy="4198620"/>
-            <wp:effectExtent l="0" t="0" r="0" b="0"/>
-            <wp:docPr id="21" name="Picture 21"/>
+          <wp:inline distT="0" distB="0" distL="0" distR="0" wp14:anchorId="69787E4E" wp14:editId="4E926F1F">
+            <wp:extent cx="3557303" cy="2000983"/>
+            <wp:effectExtent l="0" t="0" r="5080" b="0"/>
+            <wp:docPr id="27" name="Picture 27"/>
             <wp:cNvGraphicFramePr>
               <a:graphicFrameLocks xmlns:a="http://schemas.openxmlformats.org/drawingml/2006/main" noChangeAspect="1"/>
             </wp:cNvGraphicFramePr>
@@ -3207,7 +3241,7 @@
                   <pic:spPr>
                     <a:xfrm>
                       <a:off x="0" y="0"/>
-                      <a:ext cx="1893251" cy="4207223"/>
+                      <a:ext cx="3560158" cy="2002589"/>
                     </a:xfrm>
                     <a:prstGeom prst="rect">
                       <a:avLst/>
@@ -3218,6 +3252,450 @@
             </a:graphic>
           </wp:inline>
         </w:drawing>
+      </w:r>
+      <w:r>
+        <w:rPr>
+          <w:noProof/>
+        </w:rPr>
+        <w:drawing>
+          <wp:inline distT="0" distB="0" distL="0" distR="0" wp14:anchorId="0E3F65F8" wp14:editId="3137947D">
+            <wp:extent cx="1611923" cy="3171986"/>
+            <wp:effectExtent l="0" t="0" r="7620" b="0"/>
+            <wp:docPr id="24" name="Picture 24"/>
+            <wp:cNvGraphicFramePr>
+              <a:graphicFrameLocks xmlns:a="http://schemas.openxmlformats.org/drawingml/2006/main" noChangeAspect="1"/>
+            </wp:cNvGraphicFramePr>
+            <a:graphic xmlns:a="http://schemas.openxmlformats.org/drawingml/2006/main">
+              <a:graphicData uri="http://schemas.openxmlformats.org/drawingml/2006/picture">
+                <pic:pic xmlns:pic="http://schemas.openxmlformats.org/drawingml/2006/picture">
+                  <pic:nvPicPr>
+                    <pic:cNvPr id="1" name=""/>
+                    <pic:cNvPicPr/>
+                  </pic:nvPicPr>
+                  <pic:blipFill>
+                    <a:blip r:embed="rId12"/>
+                    <a:stretch>
+                      <a:fillRect/>
+                    </a:stretch>
+                  </pic:blipFill>
+                  <pic:spPr>
+                    <a:xfrm>
+                      <a:off x="0" y="0"/>
+                      <a:ext cx="1627610" cy="3202855"/>
+                    </a:xfrm>
+                    <a:prstGeom prst="rect">
+                      <a:avLst/>
+                    </a:prstGeom>
+                  </pic:spPr>
+                </pic:pic>
+              </a:graphicData>
+            </a:graphic>
+          </wp:inline>
+        </w:drawing>
+      </w:r>
+      <w:r>
+        <w:rPr>
+          <w:noProof/>
+        </w:rPr>
+        <w:drawing>
+          <wp:inline distT="0" distB="0" distL="0" distR="0" wp14:anchorId="22FE2CA0" wp14:editId="72190FA3">
+            <wp:extent cx="3956538" cy="2225553"/>
+            <wp:effectExtent l="0" t="0" r="6350" b="3810"/>
+            <wp:docPr id="25" name="Picture 25"/>
+            <wp:cNvGraphicFramePr>
+              <a:graphicFrameLocks xmlns:a="http://schemas.openxmlformats.org/drawingml/2006/main" noChangeAspect="1"/>
+            </wp:cNvGraphicFramePr>
+            <a:graphic xmlns:a="http://schemas.openxmlformats.org/drawingml/2006/main">
+              <a:graphicData uri="http://schemas.openxmlformats.org/drawingml/2006/picture">
+                <pic:pic xmlns:pic="http://schemas.openxmlformats.org/drawingml/2006/picture">
+                  <pic:nvPicPr>
+                    <pic:cNvPr id="1" name=""/>
+                    <pic:cNvPicPr/>
+                  </pic:nvPicPr>
+                  <pic:blipFill>
+                    <a:blip r:embed="rId13"/>
+                    <a:stretch>
+                      <a:fillRect/>
+                    </a:stretch>
+                  </pic:blipFill>
+                  <pic:spPr>
+                    <a:xfrm>
+                      <a:off x="0" y="0"/>
+                      <a:ext cx="3963260" cy="2229334"/>
+                    </a:xfrm>
+                    <a:prstGeom prst="rect">
+                      <a:avLst/>
+                    </a:prstGeom>
+                  </pic:spPr>
+                </pic:pic>
+              </a:graphicData>
+            </a:graphic>
+          </wp:inline>
+        </w:drawing>
+      </w:r>
+      <w:r>
+        <w:rPr>
+          <w:noProof/>
+        </w:rPr>
+        <w:t xml:space="preserve"> </w:t>
+      </w:r>
+      <w:r>
+        <w:rPr>
+          <w:noProof/>
+        </w:rPr>
+        <w:drawing>
+          <wp:inline distT="0" distB="0" distL="0" distR="0" wp14:anchorId="0C806AD7" wp14:editId="485ED9C9">
+            <wp:extent cx="3962400" cy="2228851"/>
+            <wp:effectExtent l="0" t="0" r="0" b="0"/>
+            <wp:docPr id="26" name="Picture 26"/>
+            <wp:cNvGraphicFramePr>
+              <a:graphicFrameLocks xmlns:a="http://schemas.openxmlformats.org/drawingml/2006/main" noChangeAspect="1"/>
+            </wp:cNvGraphicFramePr>
+            <a:graphic xmlns:a="http://schemas.openxmlformats.org/drawingml/2006/main">
+              <a:graphicData uri="http://schemas.openxmlformats.org/drawingml/2006/picture">
+                <pic:pic xmlns:pic="http://schemas.openxmlformats.org/drawingml/2006/picture">
+                  <pic:nvPicPr>
+                    <pic:cNvPr id="1" name=""/>
+                    <pic:cNvPicPr/>
+                  </pic:nvPicPr>
+                  <pic:blipFill>
+                    <a:blip r:embed="rId14"/>
+                    <a:stretch>
+                      <a:fillRect/>
+                    </a:stretch>
+                  </pic:blipFill>
+                  <pic:spPr>
+                    <a:xfrm>
+                      <a:off x="0" y="0"/>
+                      <a:ext cx="3986809" cy="2242581"/>
+                    </a:xfrm>
+                    <a:prstGeom prst="rect">
+                      <a:avLst/>
+                    </a:prstGeom>
+                  </pic:spPr>
+                </pic:pic>
+              </a:graphicData>
+            </a:graphic>
+          </wp:inline>
+        </w:drawing>
+      </w:r>
+    </w:p>
+    <w:p>
+      <w:pPr>
+        <w:rPr>
+          <w:rFonts w:ascii="Arial" w:hAnsi="Arial" w:cs="Arial"/>
+          <w:b/>
+          <w:bCs/>
+          <w:sz w:val="24"/>
+          <w:szCs w:val="24"/>
+          <w:shd w:val="clear" w:color="auto" w:fill="FFFFFF"/>
+        </w:rPr>
+      </w:pPr>
+      <w:r>
+        <w:rPr>
+          <w:rFonts w:ascii="Arial" w:hAnsi="Arial" w:cs="Arial"/>
+          <w:b/>
+          <w:bCs/>
+          <w:sz w:val="24"/>
+          <w:szCs w:val="24"/>
+          <w:shd w:val="clear" w:color="auto" w:fill="FFFFFF"/>
+        </w:rPr>
+        <w:lastRenderedPageBreak/>
+        <w:t>Test 4</w:t>
+      </w:r>
+      <w:r>
+        <w:rPr>
+          <w:rFonts w:ascii="Arial" w:hAnsi="Arial" w:cs="Arial"/>
+          <w:b/>
+          <w:bCs/>
+          <w:sz w:val="24"/>
+          <w:szCs w:val="24"/>
+          <w:shd w:val="clear" w:color="auto" w:fill="FFFFFF"/>
+        </w:rPr>
+        <w:t>: Freeplay</w:t>
+      </w:r>
+    </w:p>
+    <w:p>
+      <w:pPr>
+        <w:rPr>
+          <w:noProof/>
+        </w:rPr>
+      </w:pPr>
+      <w:r>
+        <w:rPr>
+          <w:noProof/>
+        </w:rPr>
+        <w:t xml:space="preserve"> </w:t>
+      </w:r>
+      <w:r>
+        <w:rPr>
+          <w:noProof/>
+        </w:rPr>
+        <w:drawing>
+          <wp:inline distT="0" distB="0" distL="0" distR="0" wp14:anchorId="77C0BE36" wp14:editId="053A9BBC">
+            <wp:extent cx="3546230" cy="1994755"/>
+            <wp:effectExtent l="0" t="0" r="0" b="5715"/>
+            <wp:docPr id="8" name="Picture 8"/>
+            <wp:cNvGraphicFramePr>
+              <a:graphicFrameLocks xmlns:a="http://schemas.openxmlformats.org/drawingml/2006/main" noChangeAspect="1"/>
+            </wp:cNvGraphicFramePr>
+            <a:graphic xmlns:a="http://schemas.openxmlformats.org/drawingml/2006/main">
+              <a:graphicData uri="http://schemas.openxmlformats.org/drawingml/2006/picture">
+                <pic:pic xmlns:pic="http://schemas.openxmlformats.org/drawingml/2006/picture">
+                  <pic:nvPicPr>
+                    <pic:cNvPr id="1" name=""/>
+                    <pic:cNvPicPr/>
+                  </pic:nvPicPr>
+                  <pic:blipFill>
+                    <a:blip r:embed="rId15"/>
+                    <a:stretch>
+                      <a:fillRect/>
+                    </a:stretch>
+                  </pic:blipFill>
+                  <pic:spPr>
+                    <a:xfrm>
+                      <a:off x="0" y="0"/>
+                      <a:ext cx="3555411" cy="1999920"/>
+                    </a:xfrm>
+                    <a:prstGeom prst="rect">
+                      <a:avLst/>
+                    </a:prstGeom>
+                  </pic:spPr>
+                </pic:pic>
+              </a:graphicData>
+            </a:graphic>
+          </wp:inline>
+        </w:drawing>
+      </w:r>
+      <w:r>
+        <w:rPr>
+          <w:noProof/>
+        </w:rPr>
+        <w:drawing>
+          <wp:inline distT="0" distB="0" distL="0" distR="0" wp14:anchorId="1B04B70E" wp14:editId="3E516A11">
+            <wp:extent cx="3605497" cy="2028092"/>
+            <wp:effectExtent l="0" t="0" r="0" b="0"/>
+            <wp:docPr id="11" name="Picture 11"/>
+            <wp:cNvGraphicFramePr>
+              <a:graphicFrameLocks xmlns:a="http://schemas.openxmlformats.org/drawingml/2006/main" noChangeAspect="1"/>
+            </wp:cNvGraphicFramePr>
+            <a:graphic xmlns:a="http://schemas.openxmlformats.org/drawingml/2006/main">
+              <a:graphicData uri="http://schemas.openxmlformats.org/drawingml/2006/picture">
+                <pic:pic xmlns:pic="http://schemas.openxmlformats.org/drawingml/2006/picture">
+                  <pic:nvPicPr>
+                    <pic:cNvPr id="1" name=""/>
+                    <pic:cNvPicPr/>
+                  </pic:nvPicPr>
+                  <pic:blipFill>
+                    <a:blip r:embed="rId16"/>
+                    <a:stretch>
+                      <a:fillRect/>
+                    </a:stretch>
+                  </pic:blipFill>
+                  <pic:spPr>
+                    <a:xfrm>
+                      <a:off x="0" y="0"/>
+                      <a:ext cx="3631920" cy="2042955"/>
+                    </a:xfrm>
+                    <a:prstGeom prst="rect">
+                      <a:avLst/>
+                    </a:prstGeom>
+                  </pic:spPr>
+                </pic:pic>
+              </a:graphicData>
+            </a:graphic>
+          </wp:inline>
+        </w:drawing>
+      </w:r>
+      <w:r>
+        <w:rPr>
+          <w:noProof/>
+        </w:rPr>
+        <w:t xml:space="preserve"> </w:t>
+      </w:r>
+      <w:r>
+        <w:drawing>
+          <wp:inline distT="0" distB="0" distL="0" distR="0" wp14:anchorId="2FFD312F" wp14:editId="0B11D78B">
+            <wp:extent cx="1084384" cy="2409743"/>
+            <wp:effectExtent l="0" t="0" r="1905" b="0"/>
+            <wp:docPr id="17" name="Picture 17"/>
+            <wp:cNvGraphicFramePr>
+              <a:graphicFrameLocks xmlns:a="http://schemas.openxmlformats.org/drawingml/2006/main" noChangeAspect="1"/>
+            </wp:cNvGraphicFramePr>
+            <a:graphic xmlns:a="http://schemas.openxmlformats.org/drawingml/2006/main">
+              <a:graphicData uri="http://schemas.openxmlformats.org/drawingml/2006/picture">
+                <pic:pic xmlns:pic="http://schemas.openxmlformats.org/drawingml/2006/picture">
+                  <pic:nvPicPr>
+                    <pic:cNvPr id="1" name=""/>
+                    <pic:cNvPicPr/>
+                  </pic:nvPicPr>
+                  <pic:blipFill>
+                    <a:blip r:embed="rId17"/>
+                    <a:stretch>
+                      <a:fillRect/>
+                    </a:stretch>
+                  </pic:blipFill>
+                  <pic:spPr>
+                    <a:xfrm>
+                      <a:off x="0" y="0"/>
+                      <a:ext cx="1121344" cy="2491876"/>
+                    </a:xfrm>
+                    <a:prstGeom prst="rect">
+                      <a:avLst/>
+                    </a:prstGeom>
+                  </pic:spPr>
+                </pic:pic>
+              </a:graphicData>
+            </a:graphic>
+          </wp:inline>
+        </w:drawing>
+      </w:r>
+      <w:r>
+        <w:rPr>
+          <w:noProof/>
+        </w:rPr>
+        <w:drawing>
+          <wp:inline distT="0" distB="0" distL="0" distR="0" wp14:anchorId="17F7833B" wp14:editId="11CBA034">
+            <wp:extent cx="3604895" cy="2027753"/>
+            <wp:effectExtent l="0" t="0" r="0" b="0"/>
+            <wp:docPr id="12" name="Picture 12"/>
+            <wp:cNvGraphicFramePr>
+              <a:graphicFrameLocks xmlns:a="http://schemas.openxmlformats.org/drawingml/2006/main" noChangeAspect="1"/>
+            </wp:cNvGraphicFramePr>
+            <a:graphic xmlns:a="http://schemas.openxmlformats.org/drawingml/2006/main">
+              <a:graphicData uri="http://schemas.openxmlformats.org/drawingml/2006/picture">
+                <pic:pic xmlns:pic="http://schemas.openxmlformats.org/drawingml/2006/picture">
+                  <pic:nvPicPr>
+                    <pic:cNvPr id="1" name=""/>
+                    <pic:cNvPicPr/>
+                  </pic:nvPicPr>
+                  <pic:blipFill>
+                    <a:blip r:embed="rId18"/>
+                    <a:stretch>
+                      <a:fillRect/>
+                    </a:stretch>
+                  </pic:blipFill>
+                  <pic:spPr>
+                    <a:xfrm>
+                      <a:off x="0" y="0"/>
+                      <a:ext cx="3615452" cy="2033692"/>
+                    </a:xfrm>
+                    <a:prstGeom prst="rect">
+                      <a:avLst/>
+                    </a:prstGeom>
+                  </pic:spPr>
+                </pic:pic>
+              </a:graphicData>
+            </a:graphic>
+          </wp:inline>
+        </w:drawing>
+      </w:r>
+      <w:r>
+        <w:rPr>
+          <w:noProof/>
+        </w:rPr>
+        <w:t xml:space="preserve"> </w:t>
+      </w:r>
+      <w:r>
+        <w:rPr>
+          <w:noProof/>
+        </w:rPr>
+        <w:drawing>
+          <wp:inline distT="0" distB="0" distL="0" distR="0" wp14:anchorId="6CC45073" wp14:editId="6481B8F7">
+            <wp:extent cx="1045177" cy="2045279"/>
+            <wp:effectExtent l="0" t="0" r="3175" b="0"/>
+            <wp:docPr id="15" name="Picture 15"/>
+            <wp:cNvGraphicFramePr>
+              <a:graphicFrameLocks xmlns:a="http://schemas.openxmlformats.org/drawingml/2006/main" noChangeAspect="1"/>
+            </wp:cNvGraphicFramePr>
+            <a:graphic xmlns:a="http://schemas.openxmlformats.org/drawingml/2006/main">
+              <a:graphicData uri="http://schemas.openxmlformats.org/drawingml/2006/picture">
+                <pic:pic xmlns:pic="http://schemas.openxmlformats.org/drawingml/2006/picture">
+                  <pic:nvPicPr>
+                    <pic:cNvPr id="1" name=""/>
+                    <pic:cNvPicPr/>
+                  </pic:nvPicPr>
+                  <pic:blipFill>
+                    <a:blip r:embed="rId19"/>
+                    <a:stretch>
+                      <a:fillRect/>
+                    </a:stretch>
+                  </pic:blipFill>
+                  <pic:spPr>
+                    <a:xfrm>
+                      <a:off x="0" y="0"/>
+                      <a:ext cx="1080056" cy="2113533"/>
+                    </a:xfrm>
+                    <a:prstGeom prst="rect">
+                      <a:avLst/>
+                    </a:prstGeom>
+                  </pic:spPr>
+                </pic:pic>
+              </a:graphicData>
+            </a:graphic>
+          </wp:inline>
+        </w:drawing>
+      </w:r>
+      <w:r>
+        <w:rPr>
+          <w:noProof/>
+        </w:rPr>
+        <w:t xml:space="preserve"> </w:t>
+      </w:r>
+      <w:r>
+        <w:drawing>
+          <wp:inline distT="0" distB="0" distL="0" distR="0" wp14:anchorId="2B06E2C4" wp14:editId="1F3BF3D6">
+            <wp:extent cx="909515" cy="2021145"/>
+            <wp:effectExtent l="0" t="0" r="5080" b="0"/>
+            <wp:docPr id="20" name="Picture 20"/>
+            <wp:cNvGraphicFramePr>
+              <a:graphicFrameLocks xmlns:a="http://schemas.openxmlformats.org/drawingml/2006/main" noChangeAspect="1"/>
+            </wp:cNvGraphicFramePr>
+            <a:graphic xmlns:a="http://schemas.openxmlformats.org/drawingml/2006/main">
+              <a:graphicData uri="http://schemas.openxmlformats.org/drawingml/2006/picture">
+                <pic:pic xmlns:pic="http://schemas.openxmlformats.org/drawingml/2006/picture">
+                  <pic:nvPicPr>
+                    <pic:cNvPr id="1" name=""/>
+                    <pic:cNvPicPr/>
+                  </pic:nvPicPr>
+                  <pic:blipFill>
+                    <a:blip r:embed="rId20"/>
+                    <a:stretch>
+                      <a:fillRect/>
+                    </a:stretch>
+                  </pic:blipFill>
+                  <pic:spPr>
+                    <a:xfrm>
+                      <a:off x="0" y="0"/>
+                      <a:ext cx="927446" cy="2060992"/>
+                    </a:xfrm>
+                    <a:prstGeom prst="rect">
+                      <a:avLst/>
+                    </a:prstGeom>
+                  </pic:spPr>
+                </pic:pic>
+              </a:graphicData>
+            </a:graphic>
+          </wp:inline>
+        </w:drawing>
+      </w:r>
+    </w:p>
+    <w:p>
+      <w:pPr>
+        <w:rPr>
+          <w:rFonts w:ascii="Arial" w:hAnsi="Arial" w:cs="Arial"/>
+          <w:b/>
+          <w:bCs/>
+          <w:sz w:val="24"/>
+          <w:szCs w:val="24"/>
+          <w:shd w:val="clear" w:color="auto" w:fill="FFFFFF"/>
+        </w:rPr>
+      </w:pPr>
+      <w:r>
+        <w:rPr>
+          <w:noProof/>
+        </w:rPr>
+        <w:t xml:space="preserve">  </w:t>
       </w:r>
     </w:p>
     <w:sectPr>
@@ -3945,6 +4423,95 @@
     </w:lvl>
   </w:abstractNum>
   <w:abstractNum w:abstractNumId="8" w15:restartNumberingAfterBreak="0">
+    <w:nsid w:val="401A5D03"/>
+    <w:multiLevelType w:val="hybridMultilevel"/>
+    <w:tmpl w:val="A974690A"/>
+    <w:lvl w:ilvl="0" w:tplc="0409000F">
+      <w:start w:val="1"/>
+      <w:numFmt w:val="decimal"/>
+      <w:lvlText w:val="%1."/>
+      <w:lvlJc w:val="left"/>
+      <w:pPr>
+        <w:ind w:left="720" w:hanging="360"/>
+      </w:pPr>
+      <w:rPr>
+        <w:rFonts w:hint="default"/>
+      </w:rPr>
+    </w:lvl>
+    <w:lvl w:ilvl="1" w:tplc="04090019" w:tentative="1">
+      <w:start w:val="1"/>
+      <w:numFmt w:val="lowerLetter"/>
+      <w:lvlText w:val="%2."/>
+      <w:lvlJc w:val="left"/>
+      <w:pPr>
+        <w:ind w:left="1440" w:hanging="360"/>
+      </w:pPr>
+    </w:lvl>
+    <w:lvl w:ilvl="2" w:tplc="0409001B" w:tentative="1">
+      <w:start w:val="1"/>
+      <w:numFmt w:val="lowerRoman"/>
+      <w:lvlText w:val="%3."/>
+      <w:lvlJc w:val="right"/>
+      <w:pPr>
+        <w:ind w:left="2160" w:hanging="180"/>
+      </w:pPr>
+    </w:lvl>
+    <w:lvl w:ilvl="3" w:tplc="0409000F" w:tentative="1">
+      <w:start w:val="1"/>
+      <w:numFmt w:val="decimal"/>
+      <w:lvlText w:val="%4."/>
+      <w:lvlJc w:val="left"/>
+      <w:pPr>
+        <w:ind w:left="2880" w:hanging="360"/>
+      </w:pPr>
+    </w:lvl>
+    <w:lvl w:ilvl="4" w:tplc="04090019" w:tentative="1">
+      <w:start w:val="1"/>
+      <w:numFmt w:val="lowerLetter"/>
+      <w:lvlText w:val="%5."/>
+      <w:lvlJc w:val="left"/>
+      <w:pPr>
+        <w:ind w:left="3600" w:hanging="360"/>
+      </w:pPr>
+    </w:lvl>
+    <w:lvl w:ilvl="5" w:tplc="0409001B" w:tentative="1">
+      <w:start w:val="1"/>
+      <w:numFmt w:val="lowerRoman"/>
+      <w:lvlText w:val="%6."/>
+      <w:lvlJc w:val="right"/>
+      <w:pPr>
+        <w:ind w:left="4320" w:hanging="180"/>
+      </w:pPr>
+    </w:lvl>
+    <w:lvl w:ilvl="6" w:tplc="0409000F" w:tentative="1">
+      <w:start w:val="1"/>
+      <w:numFmt w:val="decimal"/>
+      <w:lvlText w:val="%7."/>
+      <w:lvlJc w:val="left"/>
+      <w:pPr>
+        <w:ind w:left="5040" w:hanging="360"/>
+      </w:pPr>
+    </w:lvl>
+    <w:lvl w:ilvl="7" w:tplc="04090019" w:tentative="1">
+      <w:start w:val="1"/>
+      <w:numFmt w:val="lowerLetter"/>
+      <w:lvlText w:val="%8."/>
+      <w:lvlJc w:val="left"/>
+      <w:pPr>
+        <w:ind w:left="5760" w:hanging="360"/>
+      </w:pPr>
+    </w:lvl>
+    <w:lvl w:ilvl="8" w:tplc="0409001B" w:tentative="1">
+      <w:start w:val="1"/>
+      <w:numFmt w:val="lowerRoman"/>
+      <w:lvlText w:val="%9."/>
+      <w:lvlJc w:val="right"/>
+      <w:pPr>
+        <w:ind w:left="6480" w:hanging="180"/>
+      </w:pPr>
+    </w:lvl>
+  </w:abstractNum>
+  <w:abstractNum w:abstractNumId="9" w15:restartNumberingAfterBreak="0">
     <w:nsid w:val="41FB6C0B"/>
     <w:multiLevelType w:val="hybridMultilevel"/>
     <w:tmpl w:val="F5901E78"/>
@@ -4033,7 +4600,7 @@
       </w:pPr>
     </w:lvl>
   </w:abstractNum>
-  <w:abstractNum w:abstractNumId="9" w15:restartNumberingAfterBreak="0">
+  <w:abstractNum w:abstractNumId="10" w15:restartNumberingAfterBreak="0">
     <w:nsid w:val="47066324"/>
     <w:multiLevelType w:val="hybridMultilevel"/>
     <w:tmpl w:val="A974690A"/>
@@ -4122,7 +4689,7 @@
       </w:pPr>
     </w:lvl>
   </w:abstractNum>
-  <w:abstractNum w:abstractNumId="10" w15:restartNumberingAfterBreak="0">
+  <w:abstractNum w:abstractNumId="11" w15:restartNumberingAfterBreak="0">
     <w:nsid w:val="474A1B77"/>
     <w:multiLevelType w:val="hybridMultilevel"/>
     <w:tmpl w:val="A974690A"/>
@@ -4211,7 +4778,7 @@
       </w:pPr>
     </w:lvl>
   </w:abstractNum>
-  <w:abstractNum w:abstractNumId="11" w15:restartNumberingAfterBreak="0">
+  <w:abstractNum w:abstractNumId="12" w15:restartNumberingAfterBreak="0">
     <w:nsid w:val="56635EC3"/>
     <w:multiLevelType w:val="hybridMultilevel"/>
     <w:tmpl w:val="A974690A"/>
@@ -4300,7 +4867,7 @@
       </w:pPr>
     </w:lvl>
   </w:abstractNum>
-  <w:abstractNum w:abstractNumId="12" w15:restartNumberingAfterBreak="0">
+  <w:abstractNum w:abstractNumId="13" w15:restartNumberingAfterBreak="0">
     <w:nsid w:val="56FC5A4C"/>
     <w:multiLevelType w:val="hybridMultilevel"/>
     <w:tmpl w:val="A974690A"/>
@@ -4389,7 +4956,7 @@
       </w:pPr>
     </w:lvl>
   </w:abstractNum>
-  <w:abstractNum w:abstractNumId="13" w15:restartNumberingAfterBreak="0">
+  <w:abstractNum w:abstractNumId="14" w15:restartNumberingAfterBreak="0">
     <w:nsid w:val="648C1086"/>
     <w:multiLevelType w:val="hybridMultilevel"/>
     <w:tmpl w:val="A974690A"/>
@@ -4478,7 +5045,7 @@
       </w:pPr>
     </w:lvl>
   </w:abstractNum>
-  <w:abstractNum w:abstractNumId="14" w15:restartNumberingAfterBreak="0">
+  <w:abstractNum w:abstractNumId="15" w15:restartNumberingAfterBreak="0">
     <w:nsid w:val="6CF41B84"/>
     <w:multiLevelType w:val="hybridMultilevel"/>
     <w:tmpl w:val="A974690A"/>
@@ -4567,7 +5134,7 @@
       </w:pPr>
     </w:lvl>
   </w:abstractNum>
-  <w:abstractNum w:abstractNumId="15" w15:restartNumberingAfterBreak="0">
+  <w:abstractNum w:abstractNumId="16" w15:restartNumberingAfterBreak="0">
     <w:nsid w:val="72F160F7"/>
     <w:multiLevelType w:val="hybridMultilevel"/>
     <w:tmpl w:val="A974690A"/>
@@ -4656,7 +5223,7 @@
       </w:pPr>
     </w:lvl>
   </w:abstractNum>
-  <w:abstractNum w:abstractNumId="16" w15:restartNumberingAfterBreak="0">
+  <w:abstractNum w:abstractNumId="17" w15:restartNumberingAfterBreak="0">
     <w:nsid w:val="7B791234"/>
     <w:multiLevelType w:val="hybridMultilevel"/>
     <w:tmpl w:val="F5901E78"/>
@@ -4758,43 +5325,46 @@
     <w:abstractNumId w:val="7"/>
   </w:num>
   <w:num w:numId="5">
-    <w:abstractNumId w:val="8"/>
+    <w:abstractNumId w:val="9"/>
   </w:num>
   <w:num w:numId="6">
-    <w:abstractNumId w:val="11"/>
+    <w:abstractNumId w:val="12"/>
   </w:num>
   <w:num w:numId="7">
-    <w:abstractNumId w:val="13"/>
+    <w:abstractNumId w:val="14"/>
   </w:num>
   <w:num w:numId="8">
     <w:abstractNumId w:val="5"/>
   </w:num>
   <w:num w:numId="9">
-    <w:abstractNumId w:val="10"/>
+    <w:abstractNumId w:val="11"/>
   </w:num>
   <w:num w:numId="10">
     <w:abstractNumId w:val="3"/>
   </w:num>
   <w:num w:numId="11">
-    <w:abstractNumId w:val="16"/>
+    <w:abstractNumId w:val="17"/>
   </w:num>
   <w:num w:numId="12">
-    <w:abstractNumId w:val="14"/>
+    <w:abstractNumId w:val="15"/>
   </w:num>
   <w:num w:numId="13">
-    <w:abstractNumId w:val="12"/>
+    <w:abstractNumId w:val="13"/>
   </w:num>
   <w:num w:numId="14">
-    <w:abstractNumId w:val="15"/>
+    <w:abstractNumId w:val="16"/>
   </w:num>
   <w:num w:numId="15">
     <w:abstractNumId w:val="0"/>
   </w:num>
   <w:num w:numId="16">
-    <w:abstractNumId w:val="9"/>
+    <w:abstractNumId w:val="10"/>
   </w:num>
   <w:num w:numId="17">
     <w:abstractNumId w:val="2"/>
+  </w:num>
+  <w:num w:numId="18">
+    <w:abstractNumId w:val="8"/>
   </w:num>
 </w:numbering>
 </file>
@@ -5197,7 +5767,7 @@
   <w:style w:type="paragraph" w:default="1" w:styleId="Normal">
     <w:name w:val="Normal"/>
     <w:qFormat/>
-    <w:rsid w:val="00BA29EF"/>
+    <w:rsid w:val="00C860EC"/>
   </w:style>
   <w:style w:type="character" w:default="1" w:styleId="DefaultParagraphFont">
     <w:name w:val="Default Paragraph Font"/>

</xml_diff>